<commit_message>
added new project and updated resume
</commit_message>
<xml_diff>
--- a/src/assets/downloads/saikiran.resu.docx
+++ b/src/assets/downloads/saikiran.resu.docx
@@ -1,6 +1,6 @@
 
 <file path=word/document.xml><?xml version="1.0" encoding="utf-8"?>
-<w:document xmlns:wpc="http://schemas.microsoft.com/office/word/2010/wordprocessingCanvas" xmlns:cx="http://schemas.microsoft.com/office/drawing/2014/chartex" xmlns:cx1="http://schemas.microsoft.com/office/drawing/2015/9/8/chartex" xmlns:cx2="http://schemas.microsoft.com/office/drawing/2015/10/21/chartex" xmlns:cx3="http://schemas.microsoft.com/office/drawing/2016/5/9/chartex" xmlns:cx4="http://schemas.microsoft.com/office/drawing/2016/5/10/chartex" xmlns:cx5="http://schemas.microsoft.com/office/drawing/2016/5/11/chartex" xmlns:cx6="http://schemas.microsoft.com/office/drawing/2016/5/12/chartex" xmlns:cx7="http://schemas.microsoft.com/office/drawing/2016/5/13/chartex" xmlns:cx8="http://schemas.microsoft.com/office/drawing/2016/5/14/chartex" xmlns:mc="http://schemas.openxmlformats.org/markup-compatibility/2006" xmlns:aink="http://schemas.microsoft.com/office/drawing/2016/ink" xmlns:am3d="http://schemas.microsoft.com/office/drawing/2017/model3d" xmlns:o="urn:schemas-microsoft-com:office:office" xmlns:r="http://schemas.openxmlformats.org/officeDocument/2006/relationships" xmlns:m="http://schemas.openxmlformats.org/officeDocument/2006/math" xmlns:v="urn:schemas-microsoft-com:vml" xmlns:wp14="http://schemas.microsoft.com/office/word/2010/wordprocessingDrawing" xmlns:wp="http://schemas.openxmlformats.org/drawingml/2006/wordprocessingDrawing" xmlns:w10="urn:schemas-microsoft-com:office:word" xmlns:w="http://schemas.openxmlformats.org/wordprocessingml/2006/main" xmlns:w14="http://schemas.microsoft.com/office/word/2010/wordml" xmlns:w15="http://schemas.microsoft.com/office/word/2012/wordml" xmlns:w16cex="http://schemas.microsoft.com/office/word/2018/wordml/cex" xmlns:w16cid="http://schemas.microsoft.com/office/word/2016/wordml/cid" xmlns:w16="http://schemas.microsoft.com/office/word/2018/wordml" xmlns:w16se="http://schemas.microsoft.com/office/word/2015/wordml/symex" xmlns:wpg="http://schemas.microsoft.com/office/word/2010/wordprocessingGroup" xmlns:wpi="http://schemas.microsoft.com/office/word/2010/wordprocessingInk" xmlns:wne="http://schemas.microsoft.com/office/word/2006/wordml" xmlns:wps="http://schemas.microsoft.com/office/word/2010/wordprocessingShape" mc:Ignorable="w14 w15 w16se w16cid w16 w16cex wp14">
+<w:document xmlns:wpc="http://schemas.microsoft.com/office/word/2010/wordprocessingCanvas" xmlns:cx="http://schemas.microsoft.com/office/drawing/2014/chartex" xmlns:cx1="http://schemas.microsoft.com/office/drawing/2015/9/8/chartex" xmlns:cx2="http://schemas.microsoft.com/office/drawing/2015/10/21/chartex" xmlns:cx3="http://schemas.microsoft.com/office/drawing/2016/5/9/chartex" xmlns:cx4="http://schemas.microsoft.com/office/drawing/2016/5/10/chartex" xmlns:cx5="http://schemas.microsoft.com/office/drawing/2016/5/11/chartex" xmlns:cx6="http://schemas.microsoft.com/office/drawing/2016/5/12/chartex" xmlns:cx7="http://schemas.microsoft.com/office/drawing/2016/5/13/chartex" xmlns:cx8="http://schemas.microsoft.com/office/drawing/2016/5/14/chartex" xmlns:mc="http://schemas.openxmlformats.org/markup-compatibility/2006" xmlns:aink="http://schemas.microsoft.com/office/drawing/2016/ink" xmlns:am3d="http://schemas.microsoft.com/office/drawing/2017/model3d" xmlns:o="urn:schemas-microsoft-com:office:office" xmlns:r="http://schemas.openxmlformats.org/officeDocument/2006/relationships" xmlns:m="http://schemas.openxmlformats.org/officeDocument/2006/math" xmlns:v="urn:schemas-microsoft-com:vml" xmlns:wp14="http://schemas.microsoft.com/office/word/2010/wordprocessingDrawing" xmlns:wp="http://schemas.openxmlformats.org/drawingml/2006/wordprocessingDrawing" xmlns:w10="urn:schemas-microsoft-com:office:word" xmlns:w="http://schemas.openxmlformats.org/wordprocessingml/2006/main" xmlns:w14="http://schemas.microsoft.com/office/word/2010/wordml" xmlns:w15="http://schemas.microsoft.com/office/word/2012/wordml" xmlns:w16cex="http://schemas.microsoft.com/office/word/2018/wordml/cex" xmlns:w16cid="http://schemas.microsoft.com/office/word/2016/wordml/cid" xmlns:w16="http://schemas.microsoft.com/office/word/2018/wordml" xmlns:w16sdtdh="http://schemas.microsoft.com/office/word/2020/wordml/sdtdatahash" xmlns:w16se="http://schemas.microsoft.com/office/word/2015/wordml/symex" xmlns:wpg="http://schemas.microsoft.com/office/word/2010/wordprocessingGroup" xmlns:wpi="http://schemas.microsoft.com/office/word/2010/wordprocessingInk" xmlns:wne="http://schemas.microsoft.com/office/word/2006/wordml" xmlns:wps="http://schemas.microsoft.com/office/word/2010/wordprocessingShape" mc:Ignorable="w14 w15 w16se w16cid w16 w16cex w16sdtdh wp14">
   <w:body>
     <w:p>
       <w:pPr>
@@ -28,33 +28,8 @@
           <w:rFonts w:ascii="Arial" w:hAnsi="Arial" w:cs="Arial"/>
           <w:b/>
         </w:rPr>
-        <w:t xml:space="preserve">             </w:t>
-      </w:r>
-      <w:proofErr w:type="spellStart"/>
-      <w:r>
-        <w:rPr>
-          <w:rFonts w:ascii="Arial" w:hAnsi="Arial" w:cs="Arial"/>
-          <w:b/>
-        </w:rPr>
-        <w:t>Duddukuri</w:t>
-      </w:r>
-      <w:proofErr w:type="spellEnd"/>
-      <w:r>
-        <w:rPr>
-          <w:rFonts w:ascii="Arial" w:hAnsi="Arial" w:cs="Arial"/>
-          <w:b/>
-        </w:rPr>
-        <w:t xml:space="preserve"> </w:t>
-      </w:r>
-      <w:proofErr w:type="spellStart"/>
-      <w:r>
-        <w:rPr>
-          <w:rFonts w:ascii="Arial" w:hAnsi="Arial" w:cs="Arial"/>
-          <w:b/>
-        </w:rPr>
-        <w:t>Saikiran</w:t>
-      </w:r>
-      <w:proofErr w:type="spellEnd"/>
+        <w:t xml:space="preserve">             Duddukuri Saikiran</w:t>
+      </w:r>
       <w:r>
         <w:rPr>
           <w:rFonts w:ascii="Arial" w:hAnsi="Arial" w:cs="Arial"/>
@@ -84,7 +59,7 @@
         <mc:AlternateContent>
           <mc:Choice Requires="wps">
             <w:drawing>
-              <wp:anchor distT="0" distB="0" distL="114300" distR="114300" simplePos="0" relativeHeight="2" behindDoc="0" locked="0" layoutInCell="1" allowOverlap="1" wp14:anchorId="6FC77215">
+              <wp:anchor distT="0" distB="0" distL="114300" distR="114300" simplePos="0" relativeHeight="2" behindDoc="0" locked="0" layoutInCell="1" allowOverlap="1" wp14:anchorId="416836C3" wp14:editId="5609AD02">
                 <wp:simplePos x="0" y="0"/>
                 <wp:positionH relativeFrom="column">
                   <wp:posOffset>-517525</wp:posOffset>
@@ -468,14 +443,35 @@
           <w:rFonts w:ascii="Arial" w:hAnsi="Arial" w:cs="Arial"/>
           <w:color w:val="333333"/>
         </w:rPr>
-        <w:t>Overall IT experience of 2.6+ years in</w:t>
-      </w:r>
-      <w:r>
-        <w:rPr>
-          <w:rFonts w:ascii="Arial" w:hAnsi="Arial" w:cs="Arial"/>
-          <w:color w:val="333333"/>
-        </w:rPr>
-        <w:t xml:space="preserve"> Full stack developer and primarily for Healthcare, LMS and TMS domain. </w:t>
+        <w:t xml:space="preserve">Overall IT experience of </w:t>
+      </w:r>
+      <w:r>
+        <w:rPr>
+          <w:rFonts w:ascii="Arial" w:hAnsi="Arial" w:cs="Arial"/>
+          <w:color w:val="333333"/>
+        </w:rPr>
+        <w:t>3</w:t>
+      </w:r>
+      <w:r>
+        <w:rPr>
+          <w:rFonts w:ascii="Arial" w:hAnsi="Arial" w:cs="Arial"/>
+          <w:color w:val="333333"/>
+        </w:rPr>
+        <w:t>+ years in</w:t>
+      </w:r>
+      <w:r>
+        <w:rPr>
+          <w:rFonts w:ascii="Arial" w:hAnsi="Arial" w:cs="Arial"/>
+          <w:color w:val="333333"/>
+        </w:rPr>
+        <w:t xml:space="preserve"> Web </w:t>
+      </w:r>
+      <w:r>
+        <w:rPr>
+          <w:rFonts w:ascii="Arial" w:hAnsi="Arial" w:cs="Arial"/>
+          <w:color w:val="333333"/>
+        </w:rPr>
+        <w:t xml:space="preserve">developer and primarily for Healthcare, LMS and TMS domain. </w:t>
       </w:r>
     </w:p>
     <w:p>
@@ -511,39 +507,14 @@
           <w:rFonts w:ascii="Arial" w:hAnsi="Arial" w:cs="Arial"/>
           <w:color w:val="333333"/>
         </w:rPr>
-        <w:t xml:space="preserve">Strong hands on experience on </w:t>
-      </w:r>
-      <w:proofErr w:type="spellStart"/>
-      <w:r>
-        <w:rPr>
-          <w:rFonts w:ascii="Arial" w:hAnsi="Arial" w:cs="Arial"/>
-          <w:color w:val="333333"/>
-        </w:rPr>
-        <w:t>NodeJs</w:t>
-      </w:r>
-      <w:proofErr w:type="spellEnd"/>
-      <w:r>
-        <w:rPr>
-          <w:rFonts w:ascii="Arial" w:hAnsi="Arial" w:cs="Arial"/>
-          <w:color w:val="333333"/>
-        </w:rPr>
-        <w:t xml:space="preserve"> and </w:t>
-      </w:r>
-      <w:proofErr w:type="spellStart"/>
-      <w:r>
-        <w:rPr>
-          <w:rFonts w:ascii="Arial" w:hAnsi="Arial" w:cs="Arial"/>
-          <w:color w:val="333333"/>
-        </w:rPr>
-        <w:t>MongoDB,SQL</w:t>
-      </w:r>
-      <w:proofErr w:type="spellEnd"/>
-      <w:r>
-        <w:rPr>
-          <w:rFonts w:ascii="Arial" w:hAnsi="Arial" w:cs="Arial"/>
-          <w:color w:val="333333"/>
-        </w:rPr>
-        <w:t xml:space="preserve">. </w:t>
+        <w:t xml:space="preserve">Good </w:t>
+      </w:r>
+      <w:r>
+        <w:rPr>
+          <w:rFonts w:ascii="Arial" w:hAnsi="Arial" w:cs="Arial"/>
+          <w:color w:val="333333"/>
+        </w:rPr>
+        <w:t xml:space="preserve">hands on experience on NodeJs and MongoDB,SQL. </w:t>
       </w:r>
     </w:p>
     <w:p>
@@ -650,14 +621,14 @@
           <w:rFonts w:ascii="Arial" w:hAnsi="Arial" w:cs="Arial"/>
           <w:color w:val="333333"/>
         </w:rPr>
-        <w:t>Experienced in Agile methodology including Sprint plann</w:t>
-      </w:r>
-      <w:r>
-        <w:rPr>
-          <w:rFonts w:ascii="Arial" w:hAnsi="Arial" w:cs="Arial"/>
-          <w:color w:val="333333"/>
-        </w:rPr>
-        <w:t>ing, execution &amp; managing activities over the entire Sprint cycle.</w:t>
+        <w:t xml:space="preserve">Experienced in Agile methodology including Sprint </w:t>
+      </w:r>
+      <w:r>
+        <w:rPr>
+          <w:rFonts w:ascii="Arial" w:hAnsi="Arial" w:cs="Arial"/>
+          <w:color w:val="333333"/>
+        </w:rPr>
+        <w:t>planning, execution &amp; managing activities over the entire Sprint cycle.</w:t>
       </w:r>
     </w:p>
     <w:p>
@@ -697,14 +668,14 @@
           <w:rFonts w:ascii="Arial" w:hAnsi="Arial" w:cs="Arial"/>
           <w:color w:val="333333"/>
         </w:rPr>
-        <w:t xml:space="preserve">Provided and </w:t>
-      </w:r>
-      <w:r>
-        <w:rPr>
-          <w:rFonts w:ascii="Arial" w:hAnsi="Arial" w:cs="Arial"/>
-          <w:color w:val="333333"/>
-        </w:rPr>
-        <w:t>implemented idea which helped client application to work faster.</w:t>
+        <w:t>Provided</w:t>
+      </w:r>
+      <w:r>
+        <w:rPr>
+          <w:rFonts w:ascii="Arial" w:hAnsi="Arial" w:cs="Arial"/>
+          <w:color w:val="333333"/>
+        </w:rPr>
+        <w:t xml:space="preserve"> and implemented idea which helped client application to work faster.</w:t>
       </w:r>
     </w:p>
     <w:p>
@@ -721,93 +692,6 @@
           <w:color w:val="333333"/>
         </w:rPr>
         <w:t>Extensive proficiency in impact analysis, work estimation, designing development &amp; mentoring the team.</w:t>
-      </w:r>
-    </w:p>
-    <w:p>
-      <w:pPr>
-        <w:numPr>
-          <w:ilvl w:val="0"/>
-          <w:numId w:val="1"/>
-        </w:numPr>
-        <w:spacing w:after="0"/>
-      </w:pPr>
-      <w:r>
-        <w:rPr>
-          <w:rFonts w:ascii="Arial" w:hAnsi="Arial" w:cs="Arial"/>
-          <w:color w:val="333333"/>
-        </w:rPr>
-        <w:t xml:space="preserve">Having good knowledge on python </w:t>
-      </w:r>
-      <w:proofErr w:type="spellStart"/>
-      <w:r>
-        <w:rPr>
-          <w:rFonts w:ascii="Arial" w:hAnsi="Arial" w:cs="Arial"/>
-          <w:color w:val="333333"/>
-        </w:rPr>
-        <w:t>django</w:t>
-      </w:r>
-      <w:proofErr w:type="spellEnd"/>
-      <w:r>
-        <w:rPr>
-          <w:rFonts w:ascii="Arial" w:hAnsi="Arial" w:cs="Arial"/>
-          <w:color w:val="333333"/>
-        </w:rPr>
-        <w:t xml:space="preserve"> mixed structure.</w:t>
-      </w:r>
-    </w:p>
-    <w:p>
-      <w:pPr>
-        <w:numPr>
-          <w:ilvl w:val="0"/>
-          <w:numId w:val="1"/>
-        </w:numPr>
-        <w:spacing w:after="0"/>
-      </w:pPr>
-      <w:r>
-        <w:rPr>
-          <w:rFonts w:ascii="Arial" w:hAnsi="Arial" w:cs="Arial"/>
-          <w:color w:val="333333"/>
-        </w:rPr>
-        <w:t xml:space="preserve">Having good </w:t>
-      </w:r>
-      <w:proofErr w:type="spellStart"/>
-      <w:r>
-        <w:rPr>
-          <w:rFonts w:ascii="Arial" w:hAnsi="Arial" w:cs="Arial"/>
-          <w:color w:val="333333"/>
-        </w:rPr>
-        <w:t>exp</w:t>
-      </w:r>
-      <w:proofErr w:type="spellEnd"/>
-      <w:r>
-        <w:rPr>
-          <w:rFonts w:ascii="Arial" w:hAnsi="Arial" w:cs="Arial"/>
-          <w:color w:val="333333"/>
-        </w:rPr>
-        <w:t xml:space="preserve"> on spring </w:t>
-      </w:r>
-      <w:r>
-        <w:rPr>
-          <w:rFonts w:ascii="Arial" w:hAnsi="Arial" w:cs="Arial"/>
-          <w:color w:val="333333"/>
-        </w:rPr>
-        <w:t xml:space="preserve">boot rest </w:t>
-      </w:r>
-      <w:proofErr w:type="spellStart"/>
-      <w:r>
-        <w:rPr>
-          <w:rFonts w:ascii="Arial" w:hAnsi="Arial" w:cs="Arial"/>
-          <w:color w:val="333333"/>
-        </w:rPr>
-        <w:t>apis</w:t>
-      </w:r>
-      <w:proofErr w:type="spellEnd"/>
-      <w:r>
-        <w:rPr>
-          <w:rFonts w:ascii="Arial" w:hAnsi="Arial" w:cs="Arial"/>
-          <w:color w:val="333333"/>
-        </w:rPr>
-        <w:t xml:space="preserve"> creation .</w:t>
       </w:r>
     </w:p>
     <w:p>
@@ -866,7 +750,21 @@
           <w:rFonts w:ascii="Arial" w:hAnsi="Arial" w:cs="Arial"/>
           <w:color w:val="333333"/>
         </w:rPr>
-        <w:t>B. Tech (CSE) from JNTUK University in 2018 – 68%</w:t>
+        <w:t>B. Tech (CSE) from JNTUK University in 2018 – 6</w:t>
+      </w:r>
+      <w:r>
+        <w:rPr>
+          <w:rFonts w:ascii="Arial" w:hAnsi="Arial" w:cs="Arial"/>
+          <w:color w:val="333333"/>
+        </w:rPr>
+        <w:t>6</w:t>
+      </w:r>
+      <w:r>
+        <w:rPr>
+          <w:rFonts w:ascii="Arial" w:hAnsi="Arial" w:cs="Arial"/>
+          <w:color w:val="333333"/>
+        </w:rPr>
+        <w:t>%</w:t>
       </w:r>
     </w:p>
     <w:p>
@@ -886,23 +784,7 @@
           <w:rFonts w:ascii="Arial" w:hAnsi="Arial" w:cs="Arial"/>
           <w:color w:val="333333"/>
         </w:rPr>
-        <w:t xml:space="preserve">Intermediate </w:t>
-      </w:r>
-      <w:proofErr w:type="spellStart"/>
-      <w:r>
-        <w:rPr>
-          <w:rFonts w:ascii="Arial" w:hAnsi="Arial" w:cs="Arial"/>
-          <w:color w:val="333333"/>
-        </w:rPr>
-        <w:t>Vikas</w:t>
-      </w:r>
-      <w:proofErr w:type="spellEnd"/>
-      <w:r>
-        <w:rPr>
-          <w:rFonts w:ascii="Arial" w:hAnsi="Arial" w:cs="Arial"/>
-          <w:color w:val="333333"/>
-        </w:rPr>
-        <w:t xml:space="preserve"> Junior college – 85% </w:t>
+        <w:t xml:space="preserve">Intermediate Vikas Junior college – 85% </w:t>
       </w:r>
     </w:p>
     <w:p>
@@ -970,34 +852,60 @@
         </w:numPr>
         <w:spacing w:after="0"/>
       </w:pPr>
-      <w:proofErr w:type="spellStart"/>
-      <w:r>
-        <w:rPr>
-          <w:rFonts w:ascii="Arial" w:hAnsi="Arial" w:cs="Arial"/>
-          <w:color w:val="333333"/>
-        </w:rPr>
-        <w:t>Previosly</w:t>
-      </w:r>
-      <w:proofErr w:type="spellEnd"/>
-      <w:r>
-        <w:rPr>
-          <w:rFonts w:ascii="Arial" w:hAnsi="Arial" w:cs="Arial"/>
-          <w:color w:val="333333"/>
-        </w:rPr>
-        <w:t xml:space="preserve"> working as software engineer at </w:t>
-      </w:r>
-      <w:proofErr w:type="spellStart"/>
+      <w:r>
+        <w:rPr>
+          <w:rFonts w:ascii="Arial" w:hAnsi="Arial" w:cs="Arial"/>
+          <w:color w:val="333333"/>
+        </w:rPr>
+        <w:t>Previously</w:t>
+      </w:r>
+      <w:r>
+        <w:rPr>
+          <w:rFonts w:ascii="Arial" w:hAnsi="Arial" w:cs="Arial"/>
+          <w:color w:val="333333"/>
+        </w:rPr>
+        <w:t xml:space="preserve"> working as </w:t>
+      </w:r>
+      <w:r>
+        <w:rPr>
+          <w:rFonts w:ascii="Arial" w:hAnsi="Arial" w:cs="Arial"/>
+          <w:color w:val="333333"/>
+        </w:rPr>
+        <w:t>S</w:t>
+      </w:r>
+      <w:r>
+        <w:rPr>
+          <w:rFonts w:ascii="Arial" w:hAnsi="Arial" w:cs="Arial"/>
+          <w:color w:val="333333"/>
+        </w:rPr>
+        <w:t xml:space="preserve">oftware </w:t>
+      </w:r>
+      <w:r>
+        <w:rPr>
+          <w:rFonts w:ascii="Arial" w:hAnsi="Arial" w:cs="Arial"/>
+          <w:color w:val="333333"/>
+        </w:rPr>
+        <w:t>E</w:t>
+      </w:r>
+      <w:r>
+        <w:rPr>
+          <w:rFonts w:ascii="Arial" w:hAnsi="Arial" w:cs="Arial"/>
+          <w:color w:val="333333"/>
+        </w:rPr>
+        <w:t xml:space="preserve">ngineer at </w:t>
+      </w:r>
       <w:r>
         <w:rPr>
           <w:rFonts w:ascii="Helvetica" w:eastAsia="Times New Roman" w:hAnsi="Helvetica"/>
+          <w:b/>
+          <w:bCs/>
           <w:color w:val="333333"/>
           <w:sz w:val="21"/>
           <w:szCs w:val="21"/>
           <w:shd w:val="clear" w:color="auto" w:fill="FFFFFF"/>
         </w:rPr>
-        <w:t>Envytee</w:t>
-      </w:r>
-      <w:proofErr w:type="spellEnd"/>
+        <w:t>Envytee Info Solutions Private Limited</w:t>
+      </w:r>
       <w:r>
         <w:rPr>
           <w:rFonts w:ascii="Helvetica" w:eastAsia="Times New Roman" w:hAnsi="Helvetica"/>
@@ -1006,7 +914,7 @@
           <w:szCs w:val="21"/>
           <w:shd w:val="clear" w:color="auto" w:fill="FFFFFF"/>
         </w:rPr>
-        <w:t xml:space="preserve"> Info Solutions Private Limited since</w:t>
+        <w:t xml:space="preserve"> since</w:t>
       </w:r>
       <w:r>
         <w:rPr>
@@ -1029,34 +937,485 @@
           <w:rFonts w:ascii="Arial" w:hAnsi="Arial" w:cs="Arial"/>
           <w:color w:val="333333"/>
         </w:rPr>
-        <w:t>Currently working as software engineer at IGLULABS Software</w:t>
+        <w:t>Previously</w:t>
+      </w:r>
+      <w:r>
+        <w:rPr>
+          <w:rFonts w:ascii="Arial" w:hAnsi="Arial" w:cs="Arial"/>
+          <w:color w:val="333333"/>
+        </w:rPr>
+        <w:t xml:space="preserve"> working as </w:t>
+      </w:r>
+      <w:r>
+        <w:rPr>
+          <w:rFonts w:ascii="Arial" w:hAnsi="Arial" w:cs="Arial"/>
+          <w:color w:val="333333"/>
+        </w:rPr>
+        <w:t>S</w:t>
+      </w:r>
+      <w:r>
+        <w:rPr>
+          <w:rFonts w:ascii="Arial" w:hAnsi="Arial" w:cs="Arial"/>
+          <w:color w:val="333333"/>
+        </w:rPr>
+        <w:t xml:space="preserve">oftware </w:t>
+      </w:r>
+      <w:r>
+        <w:rPr>
+          <w:rFonts w:ascii="Arial" w:hAnsi="Arial" w:cs="Arial"/>
+          <w:color w:val="333333"/>
+        </w:rPr>
+        <w:t>Developer at</w:t>
+      </w:r>
+      <w:r>
+        <w:rPr>
+          <w:rFonts w:ascii="Arial" w:hAnsi="Arial" w:cs="Arial"/>
+          <w:color w:val="333333"/>
+        </w:rPr>
+        <w:t xml:space="preserve"> </w:t>
+      </w:r>
+      <w:r>
+        <w:rPr>
+          <w:rFonts w:ascii="Arial" w:hAnsi="Arial" w:cs="Arial"/>
+          <w:b/>
+          <w:bCs/>
+          <w:color w:val="333333"/>
+        </w:rPr>
+        <w:t>IGLULABS Software</w:t>
       </w:r>
       <w:r>
         <w:rPr>
           <w:rFonts w:ascii="Helvetica" w:eastAsia="Times New Roman" w:hAnsi="Helvetica" w:cs="Arial"/>
+          <w:b/>
+          <w:bCs/>
           <w:color w:val="333333"/>
           <w:sz w:val="21"/>
           <w:szCs w:val="21"/>
           <w:shd w:val="clear" w:color="auto" w:fill="FFFFFF"/>
         </w:rPr>
-        <w:t xml:space="preserve"> Private Limited since</w:t>
-      </w:r>
-      <w:r>
-        <w:rPr>
-          <w:rFonts w:ascii="Arial" w:hAnsi="Arial" w:cs="Arial"/>
-          <w:color w:val="333333"/>
-        </w:rPr>
-        <w:t xml:space="preserve"> 2020 Oct 19 to till date.</w:t>
-      </w:r>
-    </w:p>
-    <w:p>
-      <w:pPr>
-        <w:spacing w:after="0"/>
-        <w:rPr>
-          <w:rFonts w:ascii="Arial" w:hAnsi="Arial" w:cs="Arial"/>
-          <w:color w:val="333333"/>
-        </w:rPr>
-      </w:pPr>
+        <w:t xml:space="preserve"> Private Limited</w:t>
+      </w:r>
+      <w:r>
+        <w:rPr>
+          <w:rFonts w:ascii="Helvetica" w:eastAsia="Times New Roman" w:hAnsi="Helvetica" w:cs="Arial"/>
+          <w:color w:val="333333"/>
+          <w:sz w:val="21"/>
+          <w:szCs w:val="21"/>
+          <w:shd w:val="clear" w:color="auto" w:fill="FFFFFF"/>
+        </w:rPr>
+        <w:t xml:space="preserve"> </w:t>
+      </w:r>
+      <w:r>
+        <w:rPr>
+          <w:rFonts w:ascii="Helvetica" w:eastAsia="Times New Roman" w:hAnsi="Helvetica"/>
+          <w:color w:val="333333"/>
+          <w:sz w:val="21"/>
+          <w:szCs w:val="21"/>
+          <w:shd w:val="clear" w:color="auto" w:fill="FFFFFF"/>
+        </w:rPr>
+        <w:t>since</w:t>
+      </w:r>
+      <w:r>
+        <w:rPr>
+          <w:rFonts w:ascii="Arial" w:hAnsi="Arial" w:cs="Arial"/>
+          <w:color w:val="333333"/>
+        </w:rPr>
+        <w:t xml:space="preserve"> </w:t>
+      </w:r>
+      <w:r>
+        <w:rPr>
+          <w:rFonts w:ascii="Arial" w:hAnsi="Arial" w:cs="Arial"/>
+          <w:color w:val="333333"/>
+        </w:rPr>
+        <w:t>Oct</w:t>
+      </w:r>
+      <w:r>
+        <w:rPr>
+          <w:rFonts w:ascii="Arial" w:hAnsi="Arial" w:cs="Arial"/>
+          <w:color w:val="333333"/>
+        </w:rPr>
+        <w:t xml:space="preserve"> </w:t>
+      </w:r>
+      <w:r>
+        <w:rPr>
+          <w:rFonts w:ascii="Arial" w:hAnsi="Arial" w:cs="Arial"/>
+          <w:color w:val="333333"/>
+        </w:rPr>
+        <w:t>19 2020</w:t>
+      </w:r>
+      <w:r>
+        <w:rPr>
+          <w:rFonts w:ascii="Arial" w:hAnsi="Arial" w:cs="Arial"/>
+          <w:color w:val="333333"/>
+        </w:rPr>
+        <w:t xml:space="preserve"> to 202</w:t>
+      </w:r>
+      <w:r>
+        <w:rPr>
+          <w:rFonts w:ascii="Arial" w:hAnsi="Arial" w:cs="Arial"/>
+          <w:color w:val="333333"/>
+        </w:rPr>
+        <w:t>1</w:t>
+      </w:r>
+      <w:r>
+        <w:rPr>
+          <w:rFonts w:ascii="Arial" w:hAnsi="Arial" w:cs="Arial"/>
+          <w:color w:val="333333"/>
+        </w:rPr>
+        <w:t xml:space="preserve"> </w:t>
+      </w:r>
+      <w:r>
+        <w:rPr>
+          <w:rFonts w:ascii="Arial" w:hAnsi="Arial" w:cs="Arial"/>
+          <w:color w:val="333333"/>
+        </w:rPr>
+        <w:t>Feb 19</w:t>
+      </w:r>
+      <w:r>
+        <w:rPr>
+          <w:rFonts w:ascii="Arial" w:hAnsi="Arial" w:cs="Arial"/>
+          <w:color w:val="333333"/>
+        </w:rPr>
+        <w:t>.</w:t>
+      </w:r>
+    </w:p>
+    <w:p>
+      <w:pPr>
+        <w:numPr>
+          <w:ilvl w:val="0"/>
+          <w:numId w:val="1"/>
+        </w:numPr>
+        <w:spacing w:after="0"/>
+      </w:pPr>
+      <w:r>
+        <w:rPr>
+          <w:rFonts w:ascii="Arial" w:hAnsi="Arial" w:cs="Arial"/>
+          <w:color w:val="333333"/>
+        </w:rPr>
+        <w:t>Previously</w:t>
+      </w:r>
+      <w:r>
+        <w:rPr>
+          <w:rFonts w:ascii="Arial" w:hAnsi="Arial" w:cs="Arial"/>
+          <w:color w:val="333333"/>
+        </w:rPr>
+        <w:t xml:space="preserve"> working as </w:t>
+      </w:r>
+      <w:r>
+        <w:rPr>
+          <w:rFonts w:ascii="Arial" w:hAnsi="Arial" w:cs="Arial"/>
+          <w:color w:val="333333"/>
+        </w:rPr>
+        <w:t>S</w:t>
+      </w:r>
+      <w:r>
+        <w:rPr>
+          <w:rFonts w:ascii="Arial" w:hAnsi="Arial" w:cs="Arial"/>
+          <w:color w:val="333333"/>
+        </w:rPr>
+        <w:t xml:space="preserve">oftware </w:t>
+      </w:r>
+      <w:r>
+        <w:rPr>
+          <w:rFonts w:ascii="Arial" w:hAnsi="Arial" w:cs="Arial"/>
+          <w:color w:val="333333"/>
+        </w:rPr>
+        <w:t>E</w:t>
+      </w:r>
+      <w:r>
+        <w:rPr>
+          <w:rFonts w:ascii="Arial" w:hAnsi="Arial" w:cs="Arial"/>
+          <w:color w:val="333333"/>
+        </w:rPr>
+        <w:t xml:space="preserve">ngineer at </w:t>
+      </w:r>
+      <w:r>
+        <w:rPr>
+          <w:rFonts w:ascii="Open Sans" w:hAnsi="Open Sans" w:cs="Open Sans"/>
+          <w:b/>
+          <w:bCs/>
+          <w:color w:val="333333"/>
+          <w:sz w:val="21"/>
+          <w:szCs w:val="21"/>
+          <w:shd w:val="clear" w:color="auto" w:fill="FFFFFF"/>
+        </w:rPr>
+        <w:t>Utthunga</w:t>
+      </w:r>
+      <w:r>
+        <w:rPr>
+          <w:rFonts w:ascii="Helvetica" w:eastAsia="Times New Roman" w:hAnsi="Helvetica"/>
+          <w:b/>
+          <w:bCs/>
+          <w:color w:val="333333"/>
+          <w:sz w:val="21"/>
+          <w:szCs w:val="21"/>
+          <w:shd w:val="clear" w:color="auto" w:fill="FFFFFF"/>
+        </w:rPr>
+        <w:t xml:space="preserve"> </w:t>
+      </w:r>
+      <w:r>
+        <w:rPr>
+          <w:rFonts w:ascii="Open Sans" w:hAnsi="Open Sans" w:cs="Open Sans"/>
+          <w:b/>
+          <w:bCs/>
+          <w:color w:val="333333"/>
+          <w:sz w:val="21"/>
+          <w:szCs w:val="21"/>
+          <w:shd w:val="clear" w:color="auto" w:fill="FFFFFF"/>
+        </w:rPr>
+        <w:t>technolo</w:t>
+      </w:r>
+      <w:r>
+        <w:rPr>
+          <w:rFonts w:ascii="Open Sans" w:hAnsi="Open Sans" w:cs="Open Sans"/>
+          <w:b/>
+          <w:bCs/>
+          <w:color w:val="333333"/>
+          <w:sz w:val="21"/>
+          <w:szCs w:val="21"/>
+          <w:shd w:val="clear" w:color="auto" w:fill="FFFFFF"/>
+        </w:rPr>
+        <w:t xml:space="preserve">gies </w:t>
+      </w:r>
+      <w:r>
+        <w:rPr>
+          <w:rFonts w:ascii="Helvetica" w:eastAsia="Times New Roman" w:hAnsi="Helvetica"/>
+          <w:b/>
+          <w:bCs/>
+          <w:color w:val="333333"/>
+          <w:sz w:val="21"/>
+          <w:szCs w:val="21"/>
+          <w:shd w:val="clear" w:color="auto" w:fill="FFFFFF"/>
+        </w:rPr>
+        <w:t>Private Limited</w:t>
+      </w:r>
+      <w:r>
+        <w:rPr>
+          <w:rFonts w:ascii="Helvetica" w:eastAsia="Times New Roman" w:hAnsi="Helvetica"/>
+          <w:color w:val="333333"/>
+          <w:sz w:val="21"/>
+          <w:szCs w:val="21"/>
+          <w:shd w:val="clear" w:color="auto" w:fill="FFFFFF"/>
+        </w:rPr>
+        <w:t xml:space="preserve"> since</w:t>
+      </w:r>
+      <w:r>
+        <w:rPr>
+          <w:rFonts w:ascii="Arial" w:hAnsi="Arial" w:cs="Arial"/>
+          <w:color w:val="333333"/>
+        </w:rPr>
+        <w:t xml:space="preserve"> </w:t>
+      </w:r>
+      <w:r>
+        <w:rPr>
+          <w:rFonts w:ascii="Arial" w:hAnsi="Arial" w:cs="Arial"/>
+          <w:color w:val="333333"/>
+        </w:rPr>
+        <w:t>Mar 8</w:t>
+      </w:r>
+      <w:r>
+        <w:rPr>
+          <w:rFonts w:ascii="Arial" w:hAnsi="Arial" w:cs="Arial"/>
+          <w:color w:val="333333"/>
+        </w:rPr>
+        <w:t xml:space="preserve"> 20</w:t>
+      </w:r>
+      <w:r>
+        <w:rPr>
+          <w:rFonts w:ascii="Arial" w:hAnsi="Arial" w:cs="Arial"/>
+          <w:color w:val="333333"/>
+        </w:rPr>
+        <w:t>21</w:t>
+      </w:r>
+      <w:r>
+        <w:rPr>
+          <w:rFonts w:ascii="Arial" w:hAnsi="Arial" w:cs="Arial"/>
+          <w:color w:val="333333"/>
+        </w:rPr>
+        <w:t xml:space="preserve"> to 202</w:t>
+      </w:r>
+      <w:r>
+        <w:rPr>
+          <w:rFonts w:ascii="Arial" w:hAnsi="Arial" w:cs="Arial"/>
+          <w:color w:val="333333"/>
+        </w:rPr>
+        <w:t>1</w:t>
+      </w:r>
+      <w:r>
+        <w:rPr>
+          <w:rFonts w:ascii="Arial" w:hAnsi="Arial" w:cs="Arial"/>
+          <w:color w:val="333333"/>
+        </w:rPr>
+        <w:t xml:space="preserve"> </w:t>
+      </w:r>
+      <w:r>
+        <w:rPr>
+          <w:rFonts w:ascii="Arial" w:hAnsi="Arial" w:cs="Arial"/>
+          <w:color w:val="333333"/>
+        </w:rPr>
+        <w:t xml:space="preserve">Aug 25 </w:t>
+      </w:r>
+      <w:r>
+        <w:rPr>
+          <w:rFonts w:ascii="Arial" w:hAnsi="Arial" w:cs="Arial"/>
+          <w:color w:val="333333"/>
+        </w:rPr>
+        <w:t>.</w:t>
+      </w:r>
+    </w:p>
+    <w:p>
+      <w:pPr>
+        <w:numPr>
+          <w:ilvl w:val="0"/>
+          <w:numId w:val="1"/>
+        </w:numPr>
+        <w:spacing w:after="0"/>
+        <w:rPr>
+          <w:rFonts w:ascii="Arial" w:hAnsi="Arial" w:cs="Arial"/>
+          <w:color w:val="333333"/>
+        </w:rPr>
+      </w:pPr>
+      <w:r>
+        <w:rPr>
+          <w:rFonts w:ascii="Arial" w:hAnsi="Arial" w:cs="Arial"/>
+          <w:color w:val="333333"/>
+        </w:rPr>
+        <w:t>Currently working as</w:t>
+      </w:r>
+      <w:r>
+        <w:rPr>
+          <w:rFonts w:ascii="Arial" w:hAnsi="Arial" w:cs="Arial"/>
+          <w:color w:val="333333"/>
+        </w:rPr>
+        <w:t xml:space="preserve"> </w:t>
+      </w:r>
+      <w:r>
+        <w:rPr>
+          <w:rFonts w:ascii="Arial" w:hAnsi="Arial" w:cs="Arial"/>
+          <w:color w:val="333333"/>
+        </w:rPr>
+        <w:t xml:space="preserve"> </w:t>
+      </w:r>
+      <w:r>
+        <w:rPr>
+          <w:rFonts w:ascii="Arial" w:hAnsi="Arial" w:cs="Arial"/>
+          <w:color w:val="333333"/>
+        </w:rPr>
+        <w:t>Senior S</w:t>
+      </w:r>
+      <w:r>
+        <w:rPr>
+          <w:rFonts w:ascii="Arial" w:hAnsi="Arial" w:cs="Arial"/>
+          <w:color w:val="333333"/>
+        </w:rPr>
+        <w:t xml:space="preserve">oftware </w:t>
+      </w:r>
+      <w:r>
+        <w:rPr>
+          <w:rFonts w:ascii="Arial" w:hAnsi="Arial" w:cs="Arial"/>
+          <w:color w:val="333333"/>
+        </w:rPr>
+        <w:t>E</w:t>
+      </w:r>
+      <w:r>
+        <w:rPr>
+          <w:rFonts w:ascii="Arial" w:hAnsi="Arial" w:cs="Arial"/>
+          <w:color w:val="333333"/>
+        </w:rPr>
+        <w:t xml:space="preserve">ngineer at </w:t>
+      </w:r>
+      <w:r>
+        <w:rPr>
+          <w:rFonts w:ascii="Arial" w:hAnsi="Arial" w:cs="Arial"/>
+          <w:b/>
+          <w:bCs/>
+          <w:color w:val="333333"/>
+        </w:rPr>
+        <w:t>Bluerose Technologies</w:t>
+      </w:r>
+      <w:r>
+        <w:rPr>
+          <w:rFonts w:ascii="Arial" w:eastAsia="Times New Roman" w:hAnsi="Arial" w:cs="Arial"/>
+          <w:b/>
+          <w:bCs/>
+          <w:color w:val="333333"/>
+          <w:sz w:val="21"/>
+          <w:szCs w:val="21"/>
+          <w:shd w:val="clear" w:color="auto" w:fill="FFFFFF"/>
+        </w:rPr>
+        <w:t xml:space="preserve">  </w:t>
+      </w:r>
+      <w:r>
+        <w:rPr>
+          <w:rFonts w:ascii="Helvetica" w:eastAsia="Times New Roman" w:hAnsi="Helvetica" w:cs="Arial"/>
+          <w:b/>
+          <w:bCs/>
+          <w:color w:val="333333"/>
+          <w:sz w:val="21"/>
+          <w:szCs w:val="21"/>
+          <w:shd w:val="clear" w:color="auto" w:fill="FFFFFF"/>
+        </w:rPr>
+        <w:t>Private Limited</w:t>
+      </w:r>
+      <w:r>
+        <w:rPr>
+          <w:rFonts w:ascii="Helvetica" w:eastAsia="Times New Roman" w:hAnsi="Helvetica" w:cs="Arial"/>
+          <w:color w:val="333333"/>
+          <w:sz w:val="21"/>
+          <w:szCs w:val="21"/>
+          <w:shd w:val="clear" w:color="auto" w:fill="FFFFFF"/>
+        </w:rPr>
+        <w:t xml:space="preserve"> since</w:t>
+      </w:r>
+      <w:r>
+        <w:rPr>
+          <w:rFonts w:ascii="Arial" w:hAnsi="Arial" w:cs="Arial"/>
+          <w:color w:val="333333"/>
+        </w:rPr>
+        <w:t xml:space="preserve"> 202</w:t>
+      </w:r>
+      <w:r>
+        <w:rPr>
+          <w:rFonts w:ascii="Arial" w:hAnsi="Arial" w:cs="Arial"/>
+          <w:color w:val="333333"/>
+        </w:rPr>
+        <w:t>1</w:t>
+      </w:r>
+      <w:r>
+        <w:rPr>
+          <w:rFonts w:ascii="Arial" w:hAnsi="Arial" w:cs="Arial"/>
+          <w:color w:val="333333"/>
+        </w:rPr>
+        <w:t xml:space="preserve"> </w:t>
+      </w:r>
+      <w:r>
+        <w:rPr>
+          <w:rFonts w:ascii="Arial" w:hAnsi="Arial" w:cs="Arial"/>
+          <w:color w:val="333333"/>
+        </w:rPr>
+        <w:t>Aug</w:t>
+      </w:r>
+      <w:r>
+        <w:rPr>
+          <w:rFonts w:ascii="Arial" w:hAnsi="Arial" w:cs="Arial"/>
+          <w:color w:val="333333"/>
+        </w:rPr>
+        <w:t xml:space="preserve"> </w:t>
+      </w:r>
+      <w:r>
+        <w:rPr>
+          <w:rFonts w:ascii="Arial" w:hAnsi="Arial" w:cs="Arial"/>
+          <w:color w:val="333333"/>
+        </w:rPr>
+        <w:t>26</w:t>
+      </w:r>
+      <w:r>
+        <w:rPr>
+          <w:rFonts w:ascii="Arial" w:hAnsi="Arial" w:cs="Arial"/>
+          <w:color w:val="333333"/>
+        </w:rPr>
+        <w:t xml:space="preserve"> to till date.</w:t>
+      </w:r>
     </w:p>
     <w:p>
       <w:pPr>
@@ -1152,33 +1511,8 @@
           <w:color w:val="333333"/>
         </w:rPr>
         <w:tab/>
-        <w:t xml:space="preserve">Java Script, </w:t>
-      </w:r>
-      <w:proofErr w:type="spellStart"/>
-      <w:r>
-        <w:rPr>
-          <w:rFonts w:ascii="Arial" w:hAnsi="Arial" w:cs="Arial"/>
-          <w:color w:val="333333"/>
-        </w:rPr>
-        <w:t>PHP,Node</w:t>
-      </w:r>
-      <w:proofErr w:type="spellEnd"/>
-      <w:r>
-        <w:rPr>
-          <w:rFonts w:ascii="Arial" w:hAnsi="Arial" w:cs="Arial"/>
-          <w:color w:val="333333"/>
-        </w:rPr>
-        <w:t xml:space="preserve"> </w:t>
-      </w:r>
-      <w:proofErr w:type="spellStart"/>
-      <w:r>
-        <w:rPr>
-          <w:rFonts w:ascii="Arial" w:hAnsi="Arial" w:cs="Arial"/>
-          <w:color w:val="333333"/>
-        </w:rPr>
-        <w:t>Js</w:t>
-      </w:r>
-      <w:proofErr w:type="spellEnd"/>
+        <w:t>Java Script</w:t>
+      </w:r>
     </w:p>
     <w:p>
       <w:pPr>
@@ -1273,22 +1607,21 @@
           <w:color w:val="333333"/>
         </w:rPr>
         <w:tab/>
-      </w:r>
-      <w:proofErr w:type="spellStart"/>
-      <w:r>
-        <w:rPr>
-          <w:rFonts w:ascii="Arial" w:hAnsi="Arial" w:cs="Arial"/>
-          <w:color w:val="333333"/>
-        </w:rPr>
-        <w:t>MySQL,Mongo</w:t>
-      </w:r>
-      <w:proofErr w:type="spellEnd"/>
-      <w:r>
-        <w:rPr>
-          <w:rFonts w:ascii="Arial" w:hAnsi="Arial" w:cs="Arial"/>
-          <w:color w:val="333333"/>
-        </w:rPr>
-        <w:t xml:space="preserve"> DB </w:t>
+        <w:t>MySQL,</w:t>
+      </w:r>
+      <w:r>
+        <w:rPr>
+          <w:rFonts w:ascii="Arial" w:hAnsi="Arial" w:cs="Arial"/>
+          <w:color w:val="333333"/>
+        </w:rPr>
+        <w:t xml:space="preserve"> </w:t>
+      </w:r>
+      <w:r>
+        <w:rPr>
+          <w:rFonts w:ascii="Arial" w:hAnsi="Arial" w:cs="Arial"/>
+          <w:color w:val="333333"/>
+        </w:rPr>
+        <w:t xml:space="preserve">Mongo DB </w:t>
       </w:r>
     </w:p>
     <w:p>
@@ -1328,6 +1661,7 @@
           <w:rFonts w:ascii="Arial" w:hAnsi="Arial" w:cs="Arial"/>
           <w:color w:val="333333"/>
         </w:rPr>
+        <w:lastRenderedPageBreak/>
         <w:t>Tools</w:t>
       </w:r>
       <w:r>
@@ -1336,32 +1670,22 @@
           <w:color w:val="333333"/>
         </w:rPr>
         <w:tab/>
-        <w:t xml:space="preserve">                    </w:t>
-      </w:r>
-      <w:r>
-        <w:rPr>
-          <w:rFonts w:ascii="Arial" w:hAnsi="Arial" w:cs="Arial"/>
-          <w:color w:val="333333"/>
-        </w:rPr>
-        <w:t xml:space="preserve">                           :</w:t>
-      </w:r>
-      <w:r>
-        <w:rPr>
-          <w:rFonts w:ascii="Arial" w:hAnsi="Arial" w:cs="Arial"/>
-          <w:color w:val="333333"/>
-        </w:rPr>
-        <w:tab/>
-        <w:t xml:space="preserve">GitHub, Bit Bucket, Postman, </w:t>
-      </w:r>
-      <w:proofErr w:type="spellStart"/>
-      <w:r>
-        <w:rPr>
-          <w:rFonts w:ascii="Arial" w:hAnsi="Arial" w:cs="Arial"/>
-          <w:color w:val="333333"/>
-        </w:rPr>
-        <w:t>VsCode</w:t>
-      </w:r>
-      <w:proofErr w:type="spellEnd"/>
+      </w:r>
+      <w:r>
+        <w:rPr>
+          <w:rFonts w:ascii="Arial" w:hAnsi="Arial" w:cs="Arial"/>
+          <w:color w:val="333333"/>
+        </w:rPr>
+        <w:t xml:space="preserve">                                               :</w:t>
+      </w:r>
+      <w:r>
+        <w:rPr>
+          <w:rFonts w:ascii="Arial" w:hAnsi="Arial" w:cs="Arial"/>
+          <w:color w:val="333333"/>
+        </w:rPr>
+        <w:tab/>
+        <w:t>GitHub, Bit Bucket, Postman, VsCode</w:t>
+      </w:r>
     </w:p>
     <w:p>
       <w:pPr>
@@ -1437,6 +1761,9 @@
     <w:p>
       <w:pPr>
         <w:jc w:val="both"/>
+        <w:rPr>
+          <w:rFonts w:ascii="Arial" w:hAnsi="Arial" w:cs="Arial"/>
+        </w:rPr>
       </w:pPr>
       <w:r>
         <w:rPr>
@@ -1450,77 +1777,120 @@
           <w:rFonts w:ascii="Symbol" w:eastAsia="Symbol" w:hAnsi="Symbol" w:cs="Symbol"/>
           <w:b/>
         </w:rPr>
-        <w:t>4</w:t>
-      </w:r>
-      <w:r>
-        <w:rPr>
-          <w:rFonts w:ascii="Arial" w:hAnsi="Arial" w:cs="Arial"/>
-          <w:b/>
-        </w:rPr>
-        <w:tab/>
-        <w:t xml:space="preserve">      </w:t>
-      </w:r>
-      <w:r>
-        <w:rPr>
-          <w:rFonts w:ascii="Arial" w:hAnsi="Arial" w:cs="Arial"/>
-          <w:b/>
-        </w:rPr>
-        <w:tab/>
-      </w:r>
-      <w:r>
-        <w:rPr>
-          <w:rFonts w:ascii="Arial" w:hAnsi="Arial" w:cs="Arial"/>
-          <w:b/>
-        </w:rPr>
-        <w:tab/>
-      </w:r>
-      <w:r>
-        <w:rPr>
-          <w:rFonts w:ascii="Arial" w:hAnsi="Arial" w:cs="Arial"/>
-          <w:b/>
-        </w:rPr>
-        <w:tab/>
-      </w:r>
-      <w:r>
-        <w:rPr>
-          <w:rFonts w:ascii="Arial" w:hAnsi="Arial" w:cs="Arial"/>
-          <w:b/>
-        </w:rPr>
-        <w:tab/>
-      </w:r>
-      <w:r>
-        <w:rPr>
-          <w:rFonts w:ascii="Arial" w:hAnsi="Arial" w:cs="Arial"/>
-          <w:b/>
-        </w:rPr>
-        <w:tab/>
-      </w:r>
-      <w:r>
-        <w:rPr>
-          <w:rFonts w:ascii="Arial" w:hAnsi="Arial" w:cs="Arial"/>
-          <w:b/>
-        </w:rPr>
-        <w:tab/>
-      </w:r>
-      <w:r>
-        <w:rPr>
-          <w:rFonts w:ascii="Arial" w:hAnsi="Arial" w:cs="Arial"/>
-          <w:b/>
-        </w:rPr>
-        <w:tab/>
-      </w:r>
-      <w:r>
-        <w:rPr>
-          <w:rFonts w:ascii="Arial" w:hAnsi="Arial" w:cs="Arial"/>
-          <w:b/>
-        </w:rPr>
-        <w:tab/>
-        <w:t xml:space="preserve">                 2021 Jan -present</w:t>
+        <w:t></w:t>
+      </w:r>
+      <w:r>
+        <w:rPr>
+          <w:rFonts w:ascii="Arial" w:hAnsi="Arial" w:cs="Arial"/>
+          <w:b/>
+        </w:rPr>
+        <w:t>5</w:t>
+      </w:r>
+      <w:r>
+        <w:rPr>
+          <w:rFonts w:ascii="Arial" w:hAnsi="Arial" w:cs="Arial"/>
+          <w:b/>
+        </w:rPr>
+        <w:tab/>
+      </w:r>
+      <w:r>
+        <w:rPr>
+          <w:rFonts w:ascii="Arial" w:hAnsi="Arial" w:cs="Arial"/>
+          <w:b/>
+        </w:rPr>
+        <w:tab/>
+      </w:r>
+      <w:r>
+        <w:rPr>
+          <w:rFonts w:ascii="Arial" w:hAnsi="Arial" w:cs="Arial"/>
+          <w:b/>
+        </w:rPr>
+        <w:tab/>
+      </w:r>
+      <w:r>
+        <w:rPr>
+          <w:rFonts w:ascii="Arial" w:hAnsi="Arial" w:cs="Arial"/>
+          <w:b/>
+        </w:rPr>
+        <w:tab/>
+      </w:r>
+      <w:r>
+        <w:rPr>
+          <w:rFonts w:ascii="Arial" w:hAnsi="Arial" w:cs="Arial"/>
+          <w:b/>
+        </w:rPr>
+        <w:tab/>
+      </w:r>
+      <w:r>
+        <w:rPr>
+          <w:rFonts w:ascii="Arial" w:hAnsi="Arial" w:cs="Arial"/>
+          <w:b/>
+        </w:rPr>
+        <w:tab/>
+      </w:r>
+      <w:r>
+        <w:rPr>
+          <w:rFonts w:ascii="Arial" w:hAnsi="Arial" w:cs="Arial"/>
+          <w:b/>
+        </w:rPr>
+        <w:tab/>
+      </w:r>
+      <w:r>
+        <w:rPr>
+          <w:rFonts w:ascii="Arial" w:hAnsi="Arial" w:cs="Arial"/>
+          <w:b/>
+        </w:rPr>
+        <w:tab/>
+      </w:r>
+      <w:r>
+        <w:rPr>
+          <w:rFonts w:ascii="Arial" w:hAnsi="Arial" w:cs="Arial"/>
+          <w:b/>
+        </w:rPr>
+        <w:tab/>
+        <w:t xml:space="preserve">           </w:t>
+      </w:r>
+      <w:r>
+        <w:rPr>
+          <w:rFonts w:ascii="Arial" w:hAnsi="Arial" w:cs="Arial"/>
+          <w:b/>
+          <w:bCs/>
+        </w:rPr>
+        <w:t>2021 March – 202</w:t>
+      </w:r>
+      <w:r>
+        <w:rPr>
+          <w:rFonts w:ascii="Arial" w:hAnsi="Arial" w:cs="Arial"/>
+          <w:b/>
+          <w:bCs/>
+        </w:rPr>
+        <w:t>1</w:t>
+      </w:r>
+      <w:r>
+        <w:rPr>
+          <w:rFonts w:ascii="Arial" w:hAnsi="Arial" w:cs="Arial"/>
+          <w:b/>
+          <w:bCs/>
+        </w:rPr>
+        <w:t xml:space="preserve"> </w:t>
+      </w:r>
+      <w:r>
+        <w:rPr>
+          <w:rFonts w:ascii="Arial" w:hAnsi="Arial" w:cs="Arial"/>
+          <w:b/>
+          <w:bCs/>
+        </w:rPr>
+        <w:t>Aug</w:t>
       </w:r>
     </w:p>
     <w:p>
       <w:pPr>
         <w:pStyle w:val="NoSpacing"/>
+        <w:rPr>
+          <w:rStyle w:val="Emphasis"/>
+          <w:rFonts w:ascii="Arial" w:hAnsi="Arial" w:cs="Arial"/>
+          <w:i w:val="0"/>
+        </w:rPr>
       </w:pPr>
       <w:r>
         <w:rPr>
@@ -1532,7 +1902,22 @@
         <w:t>Title:</w:t>
       </w:r>
       <w:r>
-        <w:t xml:space="preserve"> Food &amp; Safety </w:t>
+        <w:rPr>
+          <w:rStyle w:val="Emphasis"/>
+          <w:rFonts w:ascii="Arial" w:hAnsi="Arial" w:cs="Arial"/>
+          <w:b/>
+          <w:i w:val="0"/>
+        </w:rPr>
+        <w:t xml:space="preserve"> Hawes &amp; Curtis</w:t>
+      </w:r>
+      <w:r>
+        <w:rPr>
+          <w:rStyle w:val="Emphasis"/>
+          <w:rFonts w:ascii="Arial" w:hAnsi="Arial" w:cs="Arial"/>
+          <w:b/>
+          <w:i w:val="0"/>
+        </w:rPr>
+        <w:t xml:space="preserve">  </w:t>
       </w:r>
     </w:p>
     <w:p>
@@ -1540,112 +1925,50 @@
         <w:spacing w:after="120"/>
         <w:jc w:val="both"/>
         <w:outlineLvl w:val="0"/>
-      </w:pPr>
-      <w:r>
-        <w:rPr>
-          <w:rStyle w:val="Emphasis"/>
-          <w:rFonts w:ascii="Arial" w:hAnsi="Arial" w:cs="Arial"/>
-          <w:b/>
-          <w:i w:val="0"/>
-        </w:rPr>
-        <w:t>Description:</w:t>
+        <w:rPr>
+          <w:rStyle w:val="Emphasis"/>
+          <w:rFonts w:ascii="Arial" w:hAnsi="Arial" w:cs="Arial"/>
+          <w:b/>
+          <w:i w:val="0"/>
+        </w:rPr>
+      </w:pPr>
+      <w:r>
+        <w:rPr>
+          <w:rStyle w:val="Emphasis"/>
+          <w:rFonts w:ascii="Arial" w:hAnsi="Arial" w:cs="Arial"/>
+          <w:b/>
+          <w:i w:val="0"/>
+        </w:rPr>
+        <w:t>Description</w:t>
+      </w:r>
+      <w:r>
+        <w:rPr>
+          <w:rStyle w:val="Emphasis"/>
+          <w:rFonts w:ascii="Arial" w:hAnsi="Arial" w:cs="Arial"/>
+          <w:bCs/>
+          <w:i w:val="0"/>
+        </w:rPr>
+        <w:t>:</w:t>
+      </w:r>
+      <w:r>
+        <w:rPr>
+          <w:bCs/>
+        </w:rPr>
+        <w:t xml:space="preserve"> </w:t>
+      </w:r>
+      <w:r>
+        <w:rPr>
+          <w:rStyle w:val="Emphasis"/>
+          <w:rFonts w:ascii="Arial" w:hAnsi="Arial" w:cs="Arial"/>
+          <w:bCs/>
+          <w:i w:val="0"/>
+        </w:rPr>
+        <w:t>Hawes &amp; Curtis is famous for its quintessentially British menswear and womenswear ranges. With over 100 years of heritage, Hawes &amp; Curtis has a distinguished British past and a promising international future.</w:t>
       </w:r>
     </w:p>
     <w:p>
       <w:pPr>
         <w:spacing w:after="120"/>
-        <w:jc w:val="both"/>
-        <w:outlineLvl w:val="0"/>
-      </w:pPr>
-      <w:bookmarkStart w:id="0" w:name="__DdeLink__1124_2140747557"/>
-      <w:r>
-        <w:rPr>
-          <w:rStyle w:val="Emphasis"/>
-          <w:rFonts w:ascii="sans-serif" w:hAnsi="sans-serif" w:cs="Arial"/>
-          <w:i w:val="0"/>
-          <w:color w:val="000000"/>
-          <w:sz w:val="21"/>
-          <w:highlight w:val="white"/>
-        </w:rPr>
-        <w:t xml:space="preserve">Food &amp; safety is creating for Landon ,This is a project for </w:t>
-      </w:r>
-      <w:proofErr w:type="spellStart"/>
-      <w:r>
-        <w:rPr>
-          <w:rStyle w:val="Emphasis"/>
-          <w:rFonts w:ascii="sans-serif" w:hAnsi="sans-serif" w:cs="Arial"/>
-          <w:i w:val="0"/>
-          <w:color w:val="000000"/>
-          <w:sz w:val="21"/>
-          <w:highlight w:val="white"/>
-        </w:rPr>
-        <w:t>auditoring</w:t>
-      </w:r>
-      <w:proofErr w:type="spellEnd"/>
-      <w:r>
-        <w:rPr>
-          <w:rStyle w:val="Emphasis"/>
-          <w:rFonts w:ascii="sans-serif" w:hAnsi="sans-serif" w:cs="Arial"/>
-          <w:i w:val="0"/>
-          <w:color w:val="000000"/>
-          <w:sz w:val="21"/>
-          <w:highlight w:val="white"/>
-        </w:rPr>
-        <w:t xml:space="preserve"> the </w:t>
-      </w:r>
-      <w:proofErr w:type="spellStart"/>
-      <w:r>
-        <w:rPr>
-          <w:rStyle w:val="Emphasis"/>
-          <w:rFonts w:ascii="sans-serif" w:hAnsi="sans-serif" w:cs="Arial"/>
-          <w:i w:val="0"/>
-          <w:color w:val="000000"/>
-          <w:sz w:val="21"/>
-          <w:highlight w:val="white"/>
-        </w:rPr>
-        <w:t>restarents</w:t>
-      </w:r>
-      <w:proofErr w:type="spellEnd"/>
-      <w:r>
-        <w:rPr>
-          <w:rStyle w:val="Emphasis"/>
-          <w:rFonts w:ascii="sans-serif" w:hAnsi="sans-serif" w:cs="Arial"/>
-          <w:i w:val="0"/>
-          <w:color w:val="000000"/>
-          <w:sz w:val="21"/>
-          <w:highlight w:val="white"/>
-        </w:rPr>
-        <w:t xml:space="preserve"> and giving some </w:t>
-      </w:r>
-      <w:proofErr w:type="spellStart"/>
-      <w:r>
-        <w:rPr>
-          <w:rStyle w:val="Emphasis"/>
-          <w:rFonts w:ascii="sans-serif" w:hAnsi="sans-serif" w:cs="Arial"/>
-          <w:i w:val="0"/>
-          <w:color w:val="000000"/>
-          <w:sz w:val="21"/>
-          <w:highlight w:val="white"/>
-        </w:rPr>
-        <w:t>certficates</w:t>
-      </w:r>
-      <w:proofErr w:type="spellEnd"/>
-      <w:r>
-        <w:rPr>
-          <w:rStyle w:val="Emphasis"/>
-          <w:rFonts w:ascii="sans-serif" w:hAnsi="sans-serif" w:cs="Arial"/>
-          <w:i w:val="0"/>
-          <w:color w:val="000000"/>
-          <w:sz w:val="21"/>
-          <w:highlight w:val="white"/>
-        </w:rPr>
-        <w:t xml:space="preserve"> based on their food quality and location based on their locality ,Place and width for sitting and peace.</w:t>
-      </w:r>
-      <w:bookmarkEnd w:id="0"/>
-    </w:p>
-    <w:p>
-      <w:pPr>
-        <w:spacing w:after="120"/>
         <w:outlineLvl w:val="0"/>
       </w:pPr>
       <w:r>
@@ -1663,201 +1986,39 @@
           <w:rFonts w:ascii="Arial" w:hAnsi="Arial" w:cs="Arial"/>
           <w:i w:val="0"/>
         </w:rPr>
-        <w:t xml:space="preserve">Worked on  Python Django </w:t>
-      </w:r>
-      <w:proofErr w:type="spellStart"/>
-      <w:r>
-        <w:rPr>
-          <w:rStyle w:val="Emphasis"/>
-          <w:rFonts w:ascii="Arial" w:hAnsi="Arial" w:cs="Arial"/>
-          <w:i w:val="0"/>
-        </w:rPr>
-        <w:t>Jquery</w:t>
-      </w:r>
-      <w:proofErr w:type="spellEnd"/>
-      <w:r>
-        <w:rPr>
-          <w:rStyle w:val="Emphasis"/>
-          <w:rFonts w:ascii="Arial" w:hAnsi="Arial" w:cs="Arial"/>
-          <w:i w:val="0"/>
-        </w:rPr>
-        <w:t xml:space="preserve"> </w:t>
-      </w:r>
-      <w:proofErr w:type="spellStart"/>
-      <w:r>
-        <w:rPr>
-          <w:rStyle w:val="Emphasis"/>
-          <w:rFonts w:ascii="Arial" w:hAnsi="Arial" w:cs="Arial"/>
-          <w:i w:val="0"/>
-        </w:rPr>
-        <w:t>MySql</w:t>
-      </w:r>
-      <w:proofErr w:type="spellEnd"/>
-      <w:r>
-        <w:rPr>
-          <w:rStyle w:val="Emphasis"/>
-          <w:rFonts w:ascii="Arial" w:hAnsi="Arial" w:cs="Arial"/>
-          <w:i w:val="0"/>
-        </w:rPr>
-        <w:t xml:space="preserve"> DB CSS and bootstrap 3</w:t>
-      </w:r>
-    </w:p>
-    <w:p>
-      <w:pPr>
-        <w:spacing w:after="120"/>
-        <w:jc w:val="both"/>
-        <w:outlineLvl w:val="0"/>
-      </w:pPr>
-      <w:r>
-        <w:rPr>
-          <w:rStyle w:val="Emphasis"/>
-          <w:rFonts w:ascii="Arial" w:hAnsi="Arial" w:cs="Arial"/>
-          <w:i w:val="0"/>
-          <w:color w:val="000000"/>
-          <w:sz w:val="21"/>
-          <w:highlight w:val="white"/>
-        </w:rPr>
-        <w:t xml:space="preserve">                       </w:t>
-      </w:r>
-      <w:r>
-        <w:rPr>
-          <w:rStyle w:val="Emphasis"/>
-          <w:rFonts w:ascii="Arial" w:hAnsi="Arial" w:cs="Arial"/>
-          <w:i w:val="0"/>
-          <w:color w:val="000000"/>
-          <w:sz w:val="21"/>
-          <w:highlight w:val="white"/>
-        </w:rPr>
-        <w:t xml:space="preserve"> etc.</w:t>
-      </w:r>
-    </w:p>
-    <w:p>
-      <w:pPr>
-        <w:spacing w:after="120"/>
-        <w:jc w:val="both"/>
-        <w:outlineLvl w:val="0"/>
-      </w:pPr>
-      <w:r>
-        <w:rPr>
-          <w:rStyle w:val="Emphasis"/>
-          <w:rFonts w:ascii="sans-serif" w:hAnsi="sans-serif" w:cs="Arial"/>
-          <w:b/>
-          <w:bCs/>
-          <w:i w:val="0"/>
-          <w:color w:val="000000"/>
-          <w:sz w:val="21"/>
-          <w:highlight w:val="white"/>
-        </w:rPr>
-        <w:t>Second Module</w:t>
-      </w:r>
-      <w:r>
-        <w:rPr>
-          <w:rStyle w:val="Emphasis"/>
-          <w:rFonts w:ascii="sans-serif" w:hAnsi="sans-serif" w:cs="Arial"/>
-          <w:i w:val="0"/>
-          <w:color w:val="000000"/>
-          <w:sz w:val="21"/>
-          <w:highlight w:val="white"/>
-        </w:rPr>
-        <w:t xml:space="preserve"> :Food bud  </w:t>
-      </w:r>
-    </w:p>
-    <w:p>
-      <w:pPr>
-        <w:spacing w:after="120"/>
-        <w:jc w:val="both"/>
-        <w:outlineLvl w:val="0"/>
-      </w:pPr>
-      <w:r>
-        <w:rPr>
-          <w:rStyle w:val="Emphasis"/>
-          <w:rFonts w:ascii="Arial" w:hAnsi="Arial" w:cs="Arial"/>
-          <w:b/>
-          <w:i w:val="0"/>
-        </w:rPr>
-        <w:t>Description:</w:t>
-      </w:r>
-    </w:p>
-    <w:p>
-      <w:pPr>
-        <w:spacing w:after="120"/>
-        <w:jc w:val="both"/>
-        <w:outlineLvl w:val="0"/>
-      </w:pPr>
-      <w:r>
-        <w:rPr>
-          <w:rStyle w:val="Emphasis"/>
-          <w:rFonts w:ascii="sans-serif" w:hAnsi="sans-serif" w:cs="Arial"/>
-          <w:i w:val="0"/>
-          <w:color w:val="000000"/>
-          <w:sz w:val="21"/>
-          <w:highlight w:val="white"/>
-        </w:rPr>
-        <w:t xml:space="preserve">Food bud is a food categorized website and here we can see based on our wish and health and </w:t>
-      </w:r>
-    </w:p>
-    <w:p>
-      <w:pPr>
-        <w:spacing w:after="120"/>
-        <w:jc w:val="both"/>
-        <w:outlineLvl w:val="0"/>
-      </w:pPr>
-      <w:r>
-        <w:rPr>
-          <w:rStyle w:val="Emphasis"/>
-          <w:rFonts w:ascii="sans-serif" w:hAnsi="sans-serif" w:cs="Arial"/>
-          <w:i w:val="0"/>
-          <w:color w:val="000000"/>
-          <w:sz w:val="21"/>
-          <w:highlight w:val="white"/>
-        </w:rPr>
-        <w:t>Here we can customize spice based on food and we can see which food is recommended based on our health and likes</w:t>
-      </w:r>
-    </w:p>
-    <w:p>
-      <w:pPr>
-        <w:spacing w:after="120"/>
-        <w:outlineLvl w:val="0"/>
-      </w:pPr>
-      <w:r>
-        <w:rPr>
-          <w:rStyle w:val="Emphasis"/>
-          <w:rFonts w:ascii="Arial" w:hAnsi="Arial" w:cs="Arial"/>
-          <w:b/>
-          <w:i w:val="0"/>
-        </w:rPr>
-        <w:t>Envir</w:t>
-      </w:r>
-      <w:r>
-        <w:rPr>
-          <w:rStyle w:val="Emphasis"/>
-          <w:rFonts w:ascii="Arial" w:hAnsi="Arial" w:cs="Arial"/>
-          <w:b/>
-          <w:i w:val="0"/>
-        </w:rPr>
-        <w:t xml:space="preserve">onment: </w:t>
-      </w:r>
-      <w:r>
-        <w:rPr>
-          <w:rStyle w:val="Emphasis"/>
-          <w:rFonts w:ascii="Arial" w:hAnsi="Arial" w:cs="Arial"/>
-          <w:i w:val="0"/>
-        </w:rPr>
-        <w:t>Worked on  Angular 9, HTML, SCSS, Bootstrap, Angular material</w:t>
-      </w:r>
-    </w:p>
-    <w:p>
-      <w:pPr>
-        <w:spacing w:after="120"/>
-        <w:outlineLvl w:val="0"/>
-      </w:pPr>
-      <w:r>
-        <w:rPr>
-          <w:rStyle w:val="Emphasis"/>
-          <w:rFonts w:ascii="Arial" w:hAnsi="Arial" w:cs="Arial"/>
-          <w:i w:val="0"/>
-        </w:rPr>
-        <w:t xml:space="preserve">                        etc.</w:t>
+        <w:t xml:space="preserve">Worked on  Angular </w:t>
+      </w:r>
+      <w:r>
+        <w:rPr>
+          <w:rStyle w:val="Emphasis"/>
+          <w:rFonts w:ascii="Arial" w:hAnsi="Arial" w:cs="Arial"/>
+          <w:i w:val="0"/>
+        </w:rPr>
+        <w:t>10</w:t>
+      </w:r>
+      <w:r>
+        <w:rPr>
+          <w:rStyle w:val="Emphasis"/>
+          <w:rFonts w:ascii="Arial" w:hAnsi="Arial" w:cs="Arial"/>
+          <w:i w:val="0"/>
+        </w:rPr>
+        <w:t xml:space="preserve">, HTML, SCSS, Bootstrap, </w:t>
+      </w:r>
+      <w:r>
+        <w:rPr>
+          <w:rStyle w:val="Emphasis"/>
+          <w:rFonts w:ascii="Arial" w:hAnsi="Arial" w:cs="Arial"/>
+          <w:i w:val="0"/>
+        </w:rPr>
+        <w:t xml:space="preserve">jQuery </w:t>
+      </w:r>
+      <w:r>
+        <w:rPr>
+          <w:rStyle w:val="Emphasis"/>
+          <w:rFonts w:ascii="Arial" w:hAnsi="Arial" w:cs="Arial"/>
+          <w:i w:val="0"/>
+        </w:rPr>
+        <w:t>etc.</w:t>
       </w:r>
     </w:p>
     <w:p>
@@ -1867,6 +2028,12 @@
         </w:tabs>
         <w:spacing w:after="120"/>
         <w:outlineLvl w:val="0"/>
+        <w:rPr>
+          <w:rStyle w:val="Emphasis"/>
+          <w:rFonts w:ascii="Arial" w:hAnsi="Arial" w:cs="Arial"/>
+          <w:b/>
+          <w:i w:val="0"/>
+        </w:rPr>
       </w:pPr>
       <w:r>
         <w:rPr>
@@ -1886,13 +2053,17 @@
         </w:numPr>
         <w:spacing w:after="0"/>
         <w:outlineLvl w:val="0"/>
-      </w:pPr>
-      <w:r>
-        <w:rPr>
-          <w:rStyle w:val="Emphasis"/>
-          <w:rFonts w:ascii="Arial" w:hAnsi="Arial" w:cs="Arial"/>
-        </w:rPr>
-        <w:t>Working On second phase of implementation and Every phase we are adding new functionality</w:t>
+        <w:rPr>
+          <w:rStyle w:val="Emphasis"/>
+          <w:rFonts w:ascii="Arial" w:hAnsi="Arial" w:cs="Arial"/>
+        </w:rPr>
+      </w:pPr>
+      <w:r>
+        <w:rPr>
+          <w:rStyle w:val="Emphasis"/>
+          <w:rFonts w:ascii="Arial" w:hAnsi="Arial" w:cs="Arial"/>
+        </w:rPr>
+        <w:t>I was including in E2E development of the project which includes requirement gathering, Designing, Coding activities and Maintenance.</w:t>
       </w:r>
     </w:p>
     <w:p>
@@ -1903,13 +2074,17 @@
         </w:numPr>
         <w:spacing w:after="0"/>
         <w:outlineLvl w:val="0"/>
-      </w:pPr>
-      <w:r>
-        <w:rPr>
-          <w:rStyle w:val="Emphasis"/>
-          <w:rFonts w:ascii="Arial" w:hAnsi="Arial" w:cs="Arial"/>
-        </w:rPr>
-        <w:t>Code review and refactoring.</w:t>
+        <w:rPr>
+          <w:rStyle w:val="Emphasis"/>
+          <w:rFonts w:ascii="Arial" w:hAnsi="Arial" w:cs="Arial"/>
+        </w:rPr>
+      </w:pPr>
+      <w:r>
+        <w:rPr>
+          <w:rStyle w:val="Emphasis"/>
+          <w:rFonts w:ascii="Arial" w:hAnsi="Arial" w:cs="Arial"/>
+        </w:rPr>
+        <w:t>Experimenting with latest front-end technologies as a part of implementation of the high-volume external web app that helped to improve speed of web development.</w:t>
       </w:r>
     </w:p>
     <w:p>
@@ -1920,20 +2095,17 @@
         </w:numPr>
         <w:spacing w:after="0"/>
         <w:outlineLvl w:val="0"/>
-      </w:pPr>
-      <w:r>
-        <w:rPr>
-          <w:rStyle w:val="Emphasis"/>
-          <w:rFonts w:ascii="Arial" w:hAnsi="Arial" w:cs="Arial"/>
-        </w:rPr>
-        <w:t xml:space="preserve">Responsible </w:t>
-      </w:r>
-      <w:r>
-        <w:rPr>
-          <w:rStyle w:val="Emphasis"/>
-          <w:rFonts w:ascii="Arial" w:hAnsi="Arial" w:cs="Arial"/>
-        </w:rPr>
-        <w:t>for doing unit testing &amp; integration testing of the code.</w:t>
+        <w:rPr>
+          <w:rStyle w:val="Emphasis"/>
+          <w:rFonts w:ascii="Arial" w:hAnsi="Arial" w:cs="Arial"/>
+        </w:rPr>
+      </w:pPr>
+      <w:r>
+        <w:rPr>
+          <w:rStyle w:val="Emphasis"/>
+          <w:rFonts w:ascii="Arial" w:hAnsi="Arial" w:cs="Arial"/>
+        </w:rPr>
+        <w:t>Code review and refactoring.</w:t>
       </w:r>
     </w:p>
     <w:p>
@@ -1944,13 +2116,17 @@
         </w:numPr>
         <w:spacing w:after="0"/>
         <w:outlineLvl w:val="0"/>
-      </w:pPr>
-      <w:r>
-        <w:rPr>
-          <w:rStyle w:val="Emphasis"/>
-          <w:rFonts w:ascii="Arial" w:hAnsi="Arial" w:cs="Arial"/>
-        </w:rPr>
-        <w:t>Working on performance tuning to speed up the system.</w:t>
+        <w:rPr>
+          <w:rStyle w:val="Emphasis"/>
+          <w:rFonts w:ascii="Arial" w:hAnsi="Arial" w:cs="Arial"/>
+        </w:rPr>
+      </w:pPr>
+      <w:r>
+        <w:rPr>
+          <w:rStyle w:val="Emphasis"/>
+          <w:rFonts w:ascii="Arial" w:hAnsi="Arial" w:cs="Arial"/>
+        </w:rPr>
+        <w:t>Responsible for doing unit testing &amp; integration testing of the code.</w:t>
       </w:r>
     </w:p>
     <w:p>
@@ -1960,14 +2136,658 @@
           <w:numId w:val="2"/>
         </w:numPr>
         <w:spacing w:after="0"/>
+        <w:outlineLvl w:val="0"/>
+        <w:rPr>
+          <w:rStyle w:val="Emphasis"/>
+          <w:rFonts w:ascii="Arial" w:hAnsi="Arial" w:cs="Arial"/>
+        </w:rPr>
+      </w:pPr>
+      <w:r>
+        <w:rPr>
+          <w:rStyle w:val="Emphasis"/>
+          <w:rFonts w:ascii="Arial" w:hAnsi="Arial" w:cs="Arial"/>
+        </w:rPr>
+        <w:t>Working on performance tuning to speed up the system.</w:t>
+      </w:r>
+    </w:p>
+    <w:p>
+      <w:pPr>
+        <w:numPr>
+          <w:ilvl w:val="0"/>
+          <w:numId w:val="2"/>
+        </w:numPr>
+        <w:spacing w:after="0"/>
+        <w:outlineLvl w:val="0"/>
+        <w:rPr>
+          <w:rStyle w:val="Emphasis"/>
+          <w:rFonts w:ascii="Arial" w:hAnsi="Arial" w:cs="Arial"/>
+        </w:rPr>
+      </w:pPr>
+      <w:r>
+        <w:rPr>
+          <w:rStyle w:val="Emphasis"/>
+          <w:rFonts w:ascii="Arial" w:hAnsi="Arial" w:cs="Arial"/>
+        </w:rPr>
+        <w:t>Involved in solving the issues which we got from QA.</w:t>
+      </w:r>
+    </w:p>
+    <w:p>
+      <w:pPr>
         <w:jc w:val="both"/>
-        <w:outlineLvl w:val="0"/>
-      </w:pPr>
-      <w:r>
-        <w:rPr>
-          <w:rStyle w:val="Emphasis"/>
-          <w:rFonts w:ascii="Arial" w:hAnsi="Arial" w:cs="Arial"/>
-        </w:rPr>
+        <w:rPr>
+          <w:rFonts w:ascii="Arial" w:hAnsi="Arial" w:cs="Arial"/>
+          <w:b/>
+        </w:rPr>
+      </w:pPr>
+    </w:p>
+    <w:p>
+      <w:pPr>
+        <w:jc w:val="both"/>
+      </w:pPr>
+      <w:r>
+        <w:rPr>
+          <w:rFonts w:ascii="Arial" w:hAnsi="Arial" w:cs="Arial"/>
+          <w:b/>
+        </w:rPr>
+        <w:t xml:space="preserve">Project </w:t>
+      </w:r>
+      <w:r>
+        <w:rPr>
+          <w:rFonts w:ascii="Symbol" w:eastAsia="Symbol" w:hAnsi="Symbol" w:cs="Symbol"/>
+          <w:b/>
+        </w:rPr>
+        <w:t>4</w:t>
+      </w:r>
+      <w:r>
+        <w:rPr>
+          <w:rFonts w:ascii="Arial" w:hAnsi="Arial" w:cs="Arial"/>
+          <w:b/>
+        </w:rPr>
+        <w:tab/>
+        <w:t xml:space="preserve">      </w:t>
+      </w:r>
+      <w:r>
+        <w:rPr>
+          <w:rFonts w:ascii="Arial" w:hAnsi="Arial" w:cs="Arial"/>
+          <w:b/>
+        </w:rPr>
+        <w:tab/>
+      </w:r>
+      <w:r>
+        <w:rPr>
+          <w:rFonts w:ascii="Arial" w:hAnsi="Arial" w:cs="Arial"/>
+          <w:b/>
+        </w:rPr>
+        <w:tab/>
+      </w:r>
+      <w:r>
+        <w:rPr>
+          <w:rFonts w:ascii="Arial" w:hAnsi="Arial" w:cs="Arial"/>
+          <w:b/>
+        </w:rPr>
+        <w:tab/>
+      </w:r>
+      <w:r>
+        <w:rPr>
+          <w:rFonts w:ascii="Arial" w:hAnsi="Arial" w:cs="Arial"/>
+          <w:b/>
+        </w:rPr>
+        <w:tab/>
+      </w:r>
+      <w:r>
+        <w:rPr>
+          <w:rFonts w:ascii="Arial" w:hAnsi="Arial" w:cs="Arial"/>
+          <w:b/>
+        </w:rPr>
+        <w:tab/>
+      </w:r>
+      <w:r>
+        <w:rPr>
+          <w:rFonts w:ascii="Arial" w:hAnsi="Arial" w:cs="Arial"/>
+          <w:b/>
+        </w:rPr>
+        <w:tab/>
+      </w:r>
+      <w:r>
+        <w:rPr>
+          <w:rFonts w:ascii="Arial" w:hAnsi="Arial" w:cs="Arial"/>
+          <w:b/>
+        </w:rPr>
+        <w:tab/>
+      </w:r>
+      <w:r>
+        <w:rPr>
+          <w:rFonts w:ascii="Arial" w:hAnsi="Arial" w:cs="Arial"/>
+          <w:b/>
+        </w:rPr>
+        <w:t xml:space="preserve">       </w:t>
+      </w:r>
+      <w:r>
+        <w:rPr>
+          <w:rFonts w:ascii="Arial" w:hAnsi="Arial" w:cs="Arial"/>
+          <w:b/>
+        </w:rPr>
+        <w:t xml:space="preserve">  </w:t>
+      </w:r>
+      <w:r>
+        <w:rPr>
+          <w:rFonts w:ascii="Arial" w:hAnsi="Arial" w:cs="Arial"/>
+          <w:b/>
+        </w:rPr>
+        <w:t xml:space="preserve">                </w:t>
+      </w:r>
+      <w:r>
+        <w:rPr>
+          <w:rFonts w:ascii="Arial" w:hAnsi="Arial" w:cs="Arial"/>
+          <w:b/>
+        </w:rPr>
+        <w:t>202</w:t>
+      </w:r>
+      <w:r>
+        <w:rPr>
+          <w:rFonts w:ascii="Arial" w:hAnsi="Arial" w:cs="Arial"/>
+          <w:b/>
+        </w:rPr>
+        <w:t xml:space="preserve">0 Oct  – 2021 Feb </w:t>
+      </w:r>
+    </w:p>
+    <w:p>
+      <w:pPr>
+        <w:pStyle w:val="NoSpacing"/>
+      </w:pPr>
+      <w:r>
+        <w:rPr>
+          <w:rStyle w:val="Emphasis"/>
+          <w:rFonts w:ascii="Arial" w:hAnsi="Arial" w:cs="Arial"/>
+          <w:b/>
+          <w:i w:val="0"/>
+        </w:rPr>
+        <w:t>Title:</w:t>
+      </w:r>
+      <w:r>
+        <w:t xml:space="preserve"> Food &amp; Safety </w:t>
+      </w:r>
+    </w:p>
+    <w:p>
+      <w:pPr>
+        <w:spacing w:after="120"/>
+        <w:jc w:val="both"/>
+        <w:outlineLvl w:val="0"/>
+      </w:pPr>
+      <w:r>
+        <w:rPr>
+          <w:rStyle w:val="Emphasis"/>
+          <w:rFonts w:ascii="Arial" w:hAnsi="Arial" w:cs="Arial"/>
+          <w:b/>
+          <w:i w:val="0"/>
+        </w:rPr>
+        <w:t>Description:</w:t>
+      </w:r>
+    </w:p>
+    <w:p>
+      <w:pPr>
+        <w:spacing w:after="120"/>
+        <w:jc w:val="both"/>
+        <w:outlineLvl w:val="0"/>
+      </w:pPr>
+      <w:bookmarkStart w:id="0" w:name="__DdeLink__1124_2140747557"/>
+      <w:r>
+        <w:rPr>
+          <w:rStyle w:val="Emphasis"/>
+          <w:rFonts w:ascii="sans-serif" w:hAnsi="sans-serif" w:cs="Arial"/>
+          <w:i w:val="0"/>
+          <w:color w:val="000000"/>
+          <w:sz w:val="21"/>
+          <w:highlight w:val="white"/>
+        </w:rPr>
+        <w:t xml:space="preserve">Food &amp; safety is creating for </w:t>
+      </w:r>
+      <w:r>
+        <w:rPr>
+          <w:rStyle w:val="Emphasis"/>
+          <w:rFonts w:ascii="sans-serif" w:hAnsi="sans-serif" w:cs="Arial"/>
+          <w:i w:val="0"/>
+          <w:color w:val="000000"/>
+          <w:sz w:val="21"/>
+          <w:highlight w:val="white"/>
+        </w:rPr>
+        <w:t>Landon, This</w:t>
+      </w:r>
+      <w:r>
+        <w:rPr>
+          <w:rStyle w:val="Emphasis"/>
+          <w:rFonts w:ascii="sans-serif" w:hAnsi="sans-serif" w:cs="Arial"/>
+          <w:i w:val="0"/>
+          <w:color w:val="000000"/>
+          <w:sz w:val="21"/>
+          <w:highlight w:val="white"/>
+        </w:rPr>
+        <w:t xml:space="preserve"> is a project for </w:t>
+      </w:r>
+      <w:r>
+        <w:rPr>
+          <w:rStyle w:val="Emphasis"/>
+          <w:rFonts w:ascii="sans-serif" w:hAnsi="sans-serif" w:cs="Arial"/>
+          <w:i w:val="0"/>
+          <w:color w:val="000000"/>
+          <w:sz w:val="21"/>
+          <w:highlight w:val="white"/>
+        </w:rPr>
+        <w:t>auditing</w:t>
+      </w:r>
+      <w:r>
+        <w:rPr>
+          <w:rStyle w:val="Emphasis"/>
+          <w:rFonts w:ascii="sans-serif" w:hAnsi="sans-serif" w:cs="Arial"/>
+          <w:i w:val="0"/>
+          <w:color w:val="000000"/>
+          <w:sz w:val="21"/>
+          <w:highlight w:val="white"/>
+        </w:rPr>
+        <w:t xml:space="preserve"> the </w:t>
+      </w:r>
+      <w:r>
+        <w:rPr>
+          <w:rStyle w:val="Emphasis"/>
+          <w:rFonts w:ascii="sans-serif" w:hAnsi="sans-serif" w:cs="Arial"/>
+          <w:i w:val="0"/>
+          <w:color w:val="000000"/>
+          <w:sz w:val="21"/>
+          <w:highlight w:val="white"/>
+        </w:rPr>
+        <w:t>restaurants</w:t>
+      </w:r>
+      <w:r>
+        <w:rPr>
+          <w:rStyle w:val="Emphasis"/>
+          <w:rFonts w:ascii="sans-serif" w:hAnsi="sans-serif" w:cs="Arial"/>
+          <w:i w:val="0"/>
+          <w:color w:val="000000"/>
+          <w:sz w:val="21"/>
+          <w:highlight w:val="white"/>
+        </w:rPr>
+        <w:t xml:space="preserve"> and giving some </w:t>
+      </w:r>
+      <w:r>
+        <w:rPr>
+          <w:rStyle w:val="Emphasis"/>
+          <w:rFonts w:ascii="sans-serif" w:hAnsi="sans-serif" w:cs="Arial"/>
+          <w:i w:val="0"/>
+          <w:color w:val="000000"/>
+          <w:sz w:val="21"/>
+          <w:highlight w:val="white"/>
+        </w:rPr>
+        <w:t>certificates</w:t>
+      </w:r>
+      <w:r>
+        <w:rPr>
+          <w:rStyle w:val="Emphasis"/>
+          <w:rFonts w:ascii="sans-serif" w:hAnsi="sans-serif" w:cs="Arial"/>
+          <w:i w:val="0"/>
+          <w:color w:val="000000"/>
+          <w:sz w:val="21"/>
+          <w:highlight w:val="white"/>
+        </w:rPr>
+        <w:t xml:space="preserve"> based on their food quality and location based on their locality ,Place and width for sitting and peace.</w:t>
+      </w:r>
+      <w:bookmarkEnd w:id="0"/>
+    </w:p>
+    <w:p>
+      <w:pPr>
+        <w:spacing w:after="120"/>
+        <w:outlineLvl w:val="0"/>
+      </w:pPr>
+      <w:r>
+        <w:rPr>
+          <w:rStyle w:val="Emphasis"/>
+          <w:rFonts w:ascii="Arial" w:hAnsi="Arial" w:cs="Arial"/>
+          <w:b/>
+          <w:i w:val="0"/>
+        </w:rPr>
+        <w:t xml:space="preserve">Environment: </w:t>
+      </w:r>
+      <w:r>
+        <w:rPr>
+          <w:rStyle w:val="Emphasis"/>
+          <w:rFonts w:ascii="Arial" w:hAnsi="Arial" w:cs="Arial"/>
+          <w:i w:val="0"/>
+        </w:rPr>
+        <w:t>Worked on  Python Django</w:t>
+      </w:r>
+      <w:r>
+        <w:rPr>
+          <w:rStyle w:val="Emphasis"/>
+          <w:rFonts w:ascii="Arial" w:hAnsi="Arial" w:cs="Arial"/>
+          <w:i w:val="0"/>
+        </w:rPr>
+        <w:t xml:space="preserve"> </w:t>
+      </w:r>
+      <w:r>
+        <w:rPr>
+          <w:rStyle w:val="Emphasis"/>
+          <w:rFonts w:ascii="Arial" w:hAnsi="Arial" w:cs="Arial"/>
+          <w:i w:val="0"/>
+        </w:rPr>
+        <w:t>jQuery</w:t>
+      </w:r>
+      <w:r>
+        <w:rPr>
+          <w:rStyle w:val="Emphasis"/>
+          <w:rFonts w:ascii="Arial" w:hAnsi="Arial" w:cs="Arial"/>
+          <w:i w:val="0"/>
+        </w:rPr>
+        <w:t xml:space="preserve"> </w:t>
+      </w:r>
+      <w:r>
+        <w:rPr>
+          <w:rStyle w:val="Emphasis"/>
+          <w:rFonts w:ascii="Arial" w:hAnsi="Arial" w:cs="Arial"/>
+          <w:i w:val="0"/>
+        </w:rPr>
+        <w:t>MySQL</w:t>
+      </w:r>
+      <w:r>
+        <w:rPr>
+          <w:rStyle w:val="Emphasis"/>
+          <w:rFonts w:ascii="Arial" w:hAnsi="Arial" w:cs="Arial"/>
+          <w:i w:val="0"/>
+        </w:rPr>
+        <w:t xml:space="preserve"> </w:t>
+      </w:r>
+      <w:r>
+        <w:rPr>
+          <w:rStyle w:val="Emphasis"/>
+          <w:rFonts w:ascii="Arial" w:hAnsi="Arial" w:cs="Arial"/>
+          <w:i w:val="0"/>
+        </w:rPr>
+        <w:t xml:space="preserve"> </w:t>
+      </w:r>
+      <w:r>
+        <w:rPr>
+          <w:rStyle w:val="Emphasis"/>
+          <w:rFonts w:ascii="Arial" w:hAnsi="Arial" w:cs="Arial"/>
+          <w:i w:val="0"/>
+        </w:rPr>
+        <w:t>DB CSS and bootstrap 3</w:t>
+      </w:r>
+    </w:p>
+    <w:p>
+      <w:pPr>
+        <w:spacing w:after="120"/>
+        <w:jc w:val="both"/>
+        <w:outlineLvl w:val="0"/>
+      </w:pPr>
+      <w:r>
+        <w:rPr>
+          <w:rStyle w:val="Emphasis"/>
+          <w:rFonts w:ascii="Arial" w:hAnsi="Arial" w:cs="Arial"/>
+          <w:i w:val="0"/>
+          <w:color w:val="000000"/>
+          <w:sz w:val="21"/>
+          <w:highlight w:val="white"/>
+        </w:rPr>
+        <w:t xml:space="preserve">                        etc.</w:t>
+      </w:r>
+    </w:p>
+    <w:p>
+      <w:pPr>
+        <w:spacing w:after="120"/>
+        <w:jc w:val="both"/>
+        <w:outlineLvl w:val="0"/>
+      </w:pPr>
+      <w:r>
+        <w:rPr>
+          <w:rStyle w:val="Emphasis"/>
+          <w:rFonts w:ascii="sans-serif" w:hAnsi="sans-serif" w:cs="Arial"/>
+          <w:b/>
+          <w:bCs/>
+          <w:i w:val="0"/>
+          <w:color w:val="000000"/>
+          <w:sz w:val="21"/>
+          <w:highlight w:val="white"/>
+        </w:rPr>
+        <w:t>Second Module</w:t>
+      </w:r>
+      <w:r>
+        <w:rPr>
+          <w:rStyle w:val="Emphasis"/>
+          <w:rFonts w:ascii="sans-serif" w:hAnsi="sans-serif" w:cs="Arial"/>
+          <w:i w:val="0"/>
+          <w:color w:val="000000"/>
+          <w:sz w:val="21"/>
+          <w:highlight w:val="white"/>
+        </w:rPr>
+        <w:t xml:space="preserve"> :</w:t>
+      </w:r>
+      <w:r>
+        <w:rPr>
+          <w:rStyle w:val="Emphasis"/>
+          <w:rFonts w:ascii="sans-serif" w:hAnsi="sans-serif" w:cs="Arial"/>
+          <w:i w:val="0"/>
+          <w:color w:val="000000"/>
+          <w:sz w:val="21"/>
+          <w:highlight w:val="white"/>
+        </w:rPr>
+        <w:t xml:space="preserve"> </w:t>
+      </w:r>
+      <w:r>
+        <w:rPr>
+          <w:rStyle w:val="Emphasis"/>
+          <w:rFonts w:ascii="sans-serif" w:hAnsi="sans-serif" w:cs="Arial"/>
+          <w:i w:val="0"/>
+          <w:color w:val="000000"/>
+          <w:sz w:val="21"/>
+          <w:highlight w:val="white"/>
+        </w:rPr>
+        <w:t xml:space="preserve">Food bud  </w:t>
+      </w:r>
+    </w:p>
+    <w:p>
+      <w:pPr>
+        <w:spacing w:after="120"/>
+        <w:jc w:val="both"/>
+        <w:outlineLvl w:val="0"/>
+      </w:pPr>
+      <w:r>
+        <w:rPr>
+          <w:rStyle w:val="Emphasis"/>
+          <w:rFonts w:ascii="Arial" w:hAnsi="Arial" w:cs="Arial"/>
+          <w:b/>
+          <w:i w:val="0"/>
+        </w:rPr>
+        <w:t>Description:</w:t>
+      </w:r>
+    </w:p>
+    <w:p>
+      <w:pPr>
+        <w:spacing w:after="120"/>
+        <w:jc w:val="both"/>
+        <w:outlineLvl w:val="0"/>
+      </w:pPr>
+      <w:r>
+        <w:rPr>
+          <w:rStyle w:val="Emphasis"/>
+          <w:rFonts w:ascii="sans-serif" w:hAnsi="sans-serif" w:cs="Arial"/>
+          <w:i w:val="0"/>
+          <w:color w:val="000000"/>
+          <w:sz w:val="21"/>
+          <w:highlight w:val="white"/>
+        </w:rPr>
+        <w:t xml:space="preserve">Food bud is a food categorized website and here we can see based on our wish and health and </w:t>
+      </w:r>
+    </w:p>
+    <w:p>
+      <w:pPr>
+        <w:spacing w:after="120"/>
+        <w:jc w:val="both"/>
+        <w:outlineLvl w:val="0"/>
+      </w:pPr>
+      <w:r>
+        <w:rPr>
+          <w:rStyle w:val="Emphasis"/>
+          <w:rFonts w:ascii="sans-serif" w:hAnsi="sans-serif" w:cs="Arial"/>
+          <w:i w:val="0"/>
+          <w:color w:val="000000"/>
+          <w:sz w:val="21"/>
+          <w:highlight w:val="white"/>
+        </w:rPr>
+        <w:t>Here we can customize spice based on food and we can see which food is recommended based on our health and likes</w:t>
+      </w:r>
+    </w:p>
+    <w:p>
+      <w:pPr>
+        <w:spacing w:after="120"/>
+        <w:outlineLvl w:val="0"/>
+      </w:pPr>
+      <w:r>
+        <w:rPr>
+          <w:rStyle w:val="Emphasis"/>
+          <w:rFonts w:ascii="Arial" w:hAnsi="Arial" w:cs="Arial"/>
+          <w:b/>
+          <w:i w:val="0"/>
+        </w:rPr>
+        <w:t xml:space="preserve">Environment: </w:t>
+      </w:r>
+      <w:r>
+        <w:rPr>
+          <w:rStyle w:val="Emphasis"/>
+          <w:rFonts w:ascii="Arial" w:hAnsi="Arial" w:cs="Arial"/>
+          <w:i w:val="0"/>
+        </w:rPr>
+        <w:t>Worked on  Angular 9, HTML, SCSS, Boo</w:t>
+      </w:r>
+      <w:r>
+        <w:rPr>
+          <w:rStyle w:val="Emphasis"/>
+          <w:rFonts w:ascii="Arial" w:hAnsi="Arial" w:cs="Arial"/>
+          <w:i w:val="0"/>
+        </w:rPr>
+        <w:t>tstrap, Angular material</w:t>
+      </w:r>
+    </w:p>
+    <w:p>
+      <w:pPr>
+        <w:spacing w:after="120"/>
+        <w:outlineLvl w:val="0"/>
+      </w:pPr>
+      <w:r>
+        <w:rPr>
+          <w:rStyle w:val="Emphasis"/>
+          <w:rFonts w:ascii="Arial" w:hAnsi="Arial" w:cs="Arial"/>
+          <w:i w:val="0"/>
+        </w:rPr>
+        <w:t xml:space="preserve">                        etc.</w:t>
+      </w:r>
+    </w:p>
+    <w:p>
+      <w:pPr>
+        <w:tabs>
+          <w:tab w:val="left" w:pos="1665"/>
+        </w:tabs>
+        <w:spacing w:after="120"/>
+        <w:outlineLvl w:val="0"/>
+      </w:pPr>
+      <w:r>
+        <w:rPr>
+          <w:rStyle w:val="Emphasis"/>
+          <w:rFonts w:ascii="Arial" w:hAnsi="Arial" w:cs="Arial"/>
+          <w:b/>
+          <w:i w:val="0"/>
+        </w:rPr>
+        <w:t>Roles &amp; Responsibilities:</w:t>
+      </w:r>
+    </w:p>
+    <w:p>
+      <w:pPr>
+        <w:numPr>
+          <w:ilvl w:val="0"/>
+          <w:numId w:val="2"/>
+        </w:numPr>
+        <w:spacing w:after="0"/>
+        <w:outlineLvl w:val="0"/>
+      </w:pPr>
+      <w:r>
+        <w:rPr>
+          <w:rStyle w:val="Emphasis"/>
+          <w:rFonts w:ascii="Arial" w:hAnsi="Arial" w:cs="Arial"/>
+        </w:rPr>
+        <w:t>Working On second phase of implementation and Every phase we are adding new functionality</w:t>
+      </w:r>
+    </w:p>
+    <w:p>
+      <w:pPr>
+        <w:numPr>
+          <w:ilvl w:val="0"/>
+          <w:numId w:val="2"/>
+        </w:numPr>
+        <w:spacing w:after="0"/>
+        <w:outlineLvl w:val="0"/>
+      </w:pPr>
+      <w:r>
+        <w:rPr>
+          <w:rStyle w:val="Emphasis"/>
+          <w:rFonts w:ascii="Arial" w:hAnsi="Arial" w:cs="Arial"/>
+        </w:rPr>
+        <w:t>Code review and refactoring.</w:t>
+      </w:r>
+    </w:p>
+    <w:p>
+      <w:pPr>
+        <w:numPr>
+          <w:ilvl w:val="0"/>
+          <w:numId w:val="2"/>
+        </w:numPr>
+        <w:spacing w:after="0"/>
+        <w:outlineLvl w:val="0"/>
+      </w:pPr>
+      <w:r>
+        <w:rPr>
+          <w:rStyle w:val="Emphasis"/>
+          <w:rFonts w:ascii="Arial" w:hAnsi="Arial" w:cs="Arial"/>
+        </w:rPr>
+        <w:t xml:space="preserve">Responsible for doing unit testing &amp; integration testing </w:t>
+      </w:r>
+      <w:r>
+        <w:rPr>
+          <w:rStyle w:val="Emphasis"/>
+          <w:rFonts w:ascii="Arial" w:hAnsi="Arial" w:cs="Arial"/>
+        </w:rPr>
+        <w:t>of the code.</w:t>
+      </w:r>
+    </w:p>
+    <w:p>
+      <w:pPr>
+        <w:numPr>
+          <w:ilvl w:val="0"/>
+          <w:numId w:val="2"/>
+        </w:numPr>
+        <w:spacing w:after="0"/>
+        <w:outlineLvl w:val="0"/>
+      </w:pPr>
+      <w:r>
+        <w:rPr>
+          <w:rStyle w:val="Emphasis"/>
+          <w:rFonts w:ascii="Arial" w:hAnsi="Arial" w:cs="Arial"/>
+        </w:rPr>
+        <w:t>Working on performance tuning to speed up the system.</w:t>
+      </w:r>
+    </w:p>
+    <w:p>
+      <w:pPr>
+        <w:numPr>
+          <w:ilvl w:val="0"/>
+          <w:numId w:val="2"/>
+        </w:numPr>
+        <w:spacing w:after="0"/>
+        <w:jc w:val="both"/>
+        <w:outlineLvl w:val="0"/>
+      </w:pPr>
+      <w:r>
+        <w:rPr>
+          <w:rStyle w:val="Emphasis"/>
+          <w:rFonts w:ascii="Arial" w:hAnsi="Arial" w:cs="Arial"/>
+        </w:rPr>
+        <w:lastRenderedPageBreak/>
         <w:t>Involved in solving the issues which we got from QA.</w:t>
       </w:r>
     </w:p>
@@ -2089,16 +2909,7 @@
           <w:b/>
           <w:i w:val="0"/>
         </w:rPr>
-        <w:t xml:space="preserve">  -   (Oct 19 </w:t>
-      </w:r>
-      <w:r>
-        <w:rPr>
-          <w:rStyle w:val="Emphasis"/>
-          <w:rFonts w:ascii="Arial" w:hAnsi="Arial" w:cs="Arial"/>
-          <w:b/>
-          <w:i w:val="0"/>
-        </w:rPr>
-        <w:t xml:space="preserve">2020 –29 Dec 2020) </w:t>
+        <w:t xml:space="preserve"> </w:t>
       </w:r>
     </w:p>
     <w:p>
@@ -2131,9 +2942,8 @@
           <w:color w:val="202122"/>
           <w:sz w:val="21"/>
         </w:rPr>
-        <w:t xml:space="preserve">Matrimonial sites register users, after which they are able to upload their profile onto a searchable database maintained by the website. Those users looking to find suitors search the database with </w:t>
-      </w:r>
-      <w:proofErr w:type="spellStart"/>
+        <w:t>Matrimonial sites register users, after which they are able to upload their profile onto a searchable database maintained by the website. Those users looking to find suitors search the database with customised searches that typically include nationality, a</w:t>
+      </w:r>
       <w:r>
         <w:rPr>
           <w:rStyle w:val="Emphasis"/>
@@ -2142,28 +2952,7 @@
           <w:color w:val="202122"/>
           <w:sz w:val="21"/>
         </w:rPr>
-        <w:t>customised</w:t>
-      </w:r>
-      <w:proofErr w:type="spellEnd"/>
-      <w:r>
-        <w:rPr>
-          <w:rStyle w:val="Emphasis"/>
-          <w:rFonts w:ascii="sans-serif" w:hAnsi="sans-serif" w:cs="Arial"/>
-          <w:i w:val="0"/>
-          <w:color w:val="202122"/>
-          <w:sz w:val="21"/>
-        </w:rPr>
-        <w:t xml:space="preserve"> </w:t>
-      </w:r>
-      <w:r>
-        <w:rPr>
-          <w:rStyle w:val="Emphasis"/>
-          <w:rFonts w:ascii="sans-serif" w:hAnsi="sans-serif" w:cs="Arial"/>
-          <w:i w:val="0"/>
-          <w:color w:val="202122"/>
-          <w:sz w:val="21"/>
-        </w:rPr>
-        <w:t>searches that typically include nationality, age, gender, availability of photograph and often </w:t>
+        <w:t>ge, gender, availability of photograph and often </w:t>
       </w:r>
       <w:hyperlink r:id="rId5">
         <w:r>
@@ -2225,24 +3014,23 @@
           <w:b/>
           <w:i w:val="0"/>
         </w:rPr>
-        <w:t>Environ</w:t>
-      </w:r>
-      <w:r>
-        <w:rPr>
-          <w:rStyle w:val="Emphasis"/>
-          <w:rFonts w:ascii="Arial" w:hAnsi="Arial" w:cs="Arial"/>
-          <w:b/>
-          <w:i w:val="0"/>
-        </w:rPr>
-        <w:t xml:space="preserve">ment: </w:t>
-      </w:r>
-      <w:r>
-        <w:rPr>
-          <w:rStyle w:val="Emphasis"/>
-          <w:rFonts w:ascii="Arial" w:hAnsi="Arial" w:cs="Arial"/>
-          <w:i w:val="0"/>
-        </w:rPr>
-        <w:t>Worked on  Angular 10, HTML5, SCSS, Bootstrap, Angular material</w:t>
+        <w:t xml:space="preserve">Environment: </w:t>
+      </w:r>
+      <w:r>
+        <w:rPr>
+          <w:rStyle w:val="Emphasis"/>
+          <w:rFonts w:ascii="Arial" w:hAnsi="Arial" w:cs="Arial"/>
+          <w:i w:val="0"/>
+        </w:rPr>
+        <w:t xml:space="preserve">Worked on  Angular 10, HTML5, SCSS, </w:t>
+      </w:r>
+      <w:r>
+        <w:rPr>
+          <w:rStyle w:val="Emphasis"/>
+          <w:rFonts w:ascii="Arial" w:hAnsi="Arial" w:cs="Arial"/>
+          <w:i w:val="0"/>
+        </w:rPr>
+        <w:t>Bootstrap, Angular material</w:t>
       </w:r>
     </w:p>
     <w:p>
@@ -2291,14 +3079,7 @@
           <w:rStyle w:val="Emphasis"/>
           <w:rFonts w:ascii="Arial" w:hAnsi="Arial" w:cs="Arial"/>
         </w:rPr>
-        <w:t>I was including in E2E development of the project which includes requirement gathering, Designing, Coding activities and Maintenanc</w:t>
-      </w:r>
-      <w:r>
-        <w:rPr>
-          <w:rStyle w:val="Emphasis"/>
-          <w:rFonts w:ascii="Arial" w:hAnsi="Arial" w:cs="Arial"/>
-        </w:rPr>
-        <w:t>e.</w:t>
+        <w:t>I was including in E2E development of the project which includes requirement gathering, Designing, Coding activities and Maintenance.</w:t>
       </w:r>
     </w:p>
     <w:p>
@@ -2315,7 +3096,14 @@
           <w:rStyle w:val="Emphasis"/>
           <w:rFonts w:ascii="Arial" w:hAnsi="Arial" w:cs="Arial"/>
         </w:rPr>
-        <w:t>Experimenting with latest front-end technologies as a part of implementation of the high-volume external web app that helped to improve speed of web development.</w:t>
+        <w:t>Experimenting with latest front-end tec</w:t>
+      </w:r>
+      <w:r>
+        <w:rPr>
+          <w:rStyle w:val="Emphasis"/>
+          <w:rFonts w:ascii="Arial" w:hAnsi="Arial" w:cs="Arial"/>
+        </w:rPr>
+        <w:t>hnologies as a part of implementation of the high-volume external web app that helped to improve speed of web development.</w:t>
       </w:r>
     </w:p>
     <w:p>
@@ -2349,15 +3137,7 @@
           <w:rStyle w:val="Emphasis"/>
           <w:rFonts w:ascii="Arial" w:hAnsi="Arial" w:cs="Arial"/>
         </w:rPr>
-        <w:lastRenderedPageBreak/>
-        <w:t>Responsible for doing unit testing &amp; integration testing of th</w:t>
-      </w:r>
-      <w:r>
-        <w:rPr>
-          <w:rStyle w:val="Emphasis"/>
-          <w:rFonts w:ascii="Arial" w:hAnsi="Arial" w:cs="Arial"/>
-        </w:rPr>
-        <w:t>e code.</w:t>
+        <w:t>Responsible for doing unit testing &amp; integration testing of the code.</w:t>
       </w:r>
     </w:p>
     <w:p>
@@ -2374,7 +3154,14 @@
           <w:rStyle w:val="Emphasis"/>
           <w:rFonts w:ascii="Arial" w:hAnsi="Arial" w:cs="Arial"/>
         </w:rPr>
-        <w:t>Working on performance tuning to speed up the system.</w:t>
+        <w:t>Working on performance tuning to s</w:t>
+      </w:r>
+      <w:r>
+        <w:rPr>
+          <w:rStyle w:val="Emphasis"/>
+          <w:rFonts w:ascii="Arial" w:hAnsi="Arial" w:cs="Arial"/>
+        </w:rPr>
+        <w:t>peed up the system.</w:t>
       </w:r>
     </w:p>
     <w:p>
@@ -2497,26 +3284,47 @@
           <w:b/>
         </w:rPr>
         <w:tab/>
-        <w:t xml:space="preserve">        </w:t>
-      </w:r>
-      <w:r>
-        <w:rPr>
-          <w:rFonts w:ascii="Arial" w:hAnsi="Arial" w:cs="Arial"/>
-          <w:b/>
-        </w:rPr>
-        <w:t xml:space="preserve">      </w:t>
-      </w:r>
-      <w:r>
-        <w:rPr>
-          <w:rFonts w:ascii="Arial" w:hAnsi="Arial" w:cs="Arial"/>
-        </w:rPr>
-        <w:t xml:space="preserve">Sep 2019– </w:t>
-      </w:r>
-      <w:r>
-        <w:rPr>
-          <w:rFonts w:ascii="Arial" w:hAnsi="Arial" w:cs="Arial"/>
-        </w:rPr>
-        <w:t>Oct 16 2020</w:t>
+        <w:t xml:space="preserve">           </w:t>
+      </w:r>
+      <w:r>
+        <w:rPr>
+          <w:rFonts w:ascii="Arial" w:hAnsi="Arial" w:cs="Arial"/>
+          <w:b/>
+          <w:bCs/>
+        </w:rPr>
+        <w:t>Sep 2019</w:t>
+      </w:r>
+      <w:r>
+        <w:rPr>
+          <w:rFonts w:ascii="Arial" w:hAnsi="Arial" w:cs="Arial"/>
+          <w:b/>
+          <w:bCs/>
+        </w:rPr>
+        <w:t xml:space="preserve"> -</w:t>
+      </w:r>
+      <w:r>
+        <w:rPr>
+          <w:rFonts w:ascii="Arial" w:hAnsi="Arial" w:cs="Arial"/>
+          <w:b/>
+          <w:bCs/>
+        </w:rPr>
+        <w:t xml:space="preserve"> </w:t>
+      </w:r>
+      <w:r>
+        <w:rPr>
+          <w:rFonts w:ascii="Arial" w:hAnsi="Arial" w:cs="Arial"/>
+          <w:b/>
+          <w:bCs/>
+        </w:rPr>
+        <w:t>2020</w:t>
+      </w:r>
+      <w:r>
+        <w:rPr>
+          <w:rFonts w:ascii="Arial" w:hAnsi="Arial" w:cs="Arial"/>
+          <w:b/>
+          <w:bCs/>
+        </w:rPr>
+        <w:t xml:space="preserve"> Oct</w:t>
       </w:r>
     </w:p>
     <w:p>
@@ -2547,27 +3355,7 @@
           <w:b/>
           <w:i w:val="0"/>
         </w:rPr>
-        <w:t xml:space="preserve">User Profile Management &amp; Device Management &amp; </w:t>
-      </w:r>
-      <w:proofErr w:type="spellStart"/>
-      <w:r>
-        <w:rPr>
-          <w:rStyle w:val="Emphasis"/>
-          <w:rFonts w:ascii="Arial" w:hAnsi="Arial" w:cs="Arial"/>
-          <w:b/>
-          <w:i w:val="0"/>
-        </w:rPr>
-        <w:t>Qur</w:t>
-      </w:r>
-      <w:proofErr w:type="spellEnd"/>
-      <w:r>
-        <w:rPr>
-          <w:rStyle w:val="Emphasis"/>
-          <w:rFonts w:ascii="Arial" w:hAnsi="Arial" w:cs="Arial"/>
-          <w:b/>
-          <w:i w:val="0"/>
-        </w:rPr>
-        <w:t xml:space="preserve"> Store  -   (Sep2019 – present) </w:t>
+        <w:t xml:space="preserve">User Profile Management &amp; Device Management &amp; Qur Store  </w:t>
       </w:r>
     </w:p>
     <w:p>
@@ -2609,7 +3397,15 @@
           <w:rFonts w:ascii="Arial" w:hAnsi="Arial" w:cs="Arial"/>
           <w:i w:val="0"/>
         </w:rPr>
-        <w:t>Managing and Visualization the users, devices &amp; Medicines data from DB to in three different Applications.</w:t>
+        <w:t xml:space="preserve">Managing and </w:t>
+      </w:r>
+      <w:r>
+        <w:rPr>
+          <w:rStyle w:val="Emphasis"/>
+          <w:rFonts w:ascii="Arial" w:hAnsi="Arial" w:cs="Arial"/>
+          <w:i w:val="0"/>
+        </w:rPr>
+        <w:t>Visualization the users, devices &amp; Medicines data from DB to in three different Applications.</w:t>
       </w:r>
     </w:p>
     <w:p>
@@ -2637,51 +3433,7 @@
           <w:rFonts w:ascii="Arial" w:hAnsi="Arial" w:cs="Arial"/>
           <w:i w:val="0"/>
         </w:rPr>
-        <w:t xml:space="preserve">Worked on </w:t>
-      </w:r>
-      <w:proofErr w:type="spellStart"/>
-      <w:r>
-        <w:rPr>
-          <w:rStyle w:val="Emphasis"/>
-          <w:rFonts w:ascii="Arial" w:hAnsi="Arial" w:cs="Arial"/>
-          <w:i w:val="0"/>
-        </w:rPr>
-        <w:t>MongoDb</w:t>
-      </w:r>
-      <w:proofErr w:type="spellEnd"/>
-      <w:r>
-        <w:rPr>
-          <w:rStyle w:val="Emphasis"/>
-          <w:rFonts w:ascii="Arial" w:hAnsi="Arial" w:cs="Arial"/>
-          <w:i w:val="0"/>
-        </w:rPr>
-        <w:t xml:space="preserve">, </w:t>
-      </w:r>
-      <w:proofErr w:type="spellStart"/>
-      <w:r>
-        <w:rPr>
-          <w:rStyle w:val="Emphasis"/>
-          <w:rFonts w:ascii="Arial" w:hAnsi="Arial" w:cs="Arial"/>
-          <w:i w:val="0"/>
-        </w:rPr>
-        <w:t>NodeJs</w:t>
-      </w:r>
-      <w:proofErr w:type="spellEnd"/>
-      <w:r>
-        <w:rPr>
-          <w:rStyle w:val="Emphasis"/>
-          <w:rFonts w:ascii="Arial" w:hAnsi="Arial" w:cs="Arial"/>
-          <w:i w:val="0"/>
-        </w:rPr>
-        <w:t>, Angular, HTML,</w:t>
-      </w:r>
-      <w:r>
-        <w:rPr>
-          <w:rStyle w:val="Emphasis"/>
-          <w:rFonts w:ascii="Arial" w:hAnsi="Arial" w:cs="Arial"/>
-          <w:i w:val="0"/>
-        </w:rPr>
-        <w:t xml:space="preserve"> SCSS, Bootstrap, Angular material</w:t>
+        <w:t>Worked on MongoDb, NodeJs, Angular, HTML, SCSS, Bootstrap, Angular material</w:t>
       </w:r>
     </w:p>
     <w:p>
@@ -2745,7 +3497,14 @@
           <w:rStyle w:val="Emphasis"/>
           <w:rFonts w:ascii="Arial" w:hAnsi="Arial" w:cs="Arial"/>
         </w:rPr>
-        <w:t>I was including in E2E development of the project which includes requirement gathering, Designing, Coding activities and Maintenance.</w:t>
+        <w:t>I was including in</w:t>
+      </w:r>
+      <w:r>
+        <w:rPr>
+          <w:rStyle w:val="Emphasis"/>
+          <w:rFonts w:ascii="Arial" w:hAnsi="Arial" w:cs="Arial"/>
+        </w:rPr>
+        <w:t xml:space="preserve"> E2E development of the project which includes requirement gathering, Designing, Coding activities and Maintenance.</w:t>
       </w:r>
     </w:p>
     <w:p>
@@ -2766,14 +3525,14 @@
           <w:rStyle w:val="Emphasis"/>
           <w:rFonts w:ascii="Arial" w:hAnsi="Arial" w:cs="Arial"/>
         </w:rPr>
-        <w:t>Experimenting with latest front-</w:t>
-      </w:r>
-      <w:r>
-        <w:rPr>
-          <w:rStyle w:val="Emphasis"/>
-          <w:rFonts w:ascii="Arial" w:hAnsi="Arial" w:cs="Arial"/>
-        </w:rPr>
-        <w:t>end technologies as a part of implementation of the high-volume external web app that helped to improve speed of web development.</w:t>
+        <w:t>Experimenting with latest front-end technologies as a part of implementation of the high-volume external web app that helped to improve spee</w:t>
+      </w:r>
+      <w:r>
+        <w:rPr>
+          <w:rStyle w:val="Emphasis"/>
+          <w:rFonts w:ascii="Arial" w:hAnsi="Arial" w:cs="Arial"/>
+        </w:rPr>
+        <w:t>d of web development.</w:t>
       </w:r>
     </w:p>
     <w:p>
@@ -2836,14 +3595,7 @@
           <w:rStyle w:val="Emphasis"/>
           <w:rFonts w:ascii="Arial" w:hAnsi="Arial" w:cs="Arial"/>
         </w:rPr>
-        <w:t xml:space="preserve">Working on </w:t>
-      </w:r>
-      <w:r>
-        <w:rPr>
-          <w:rStyle w:val="Emphasis"/>
-          <w:rFonts w:ascii="Arial" w:hAnsi="Arial" w:cs="Arial"/>
-        </w:rPr>
-        <w:t>performance tuning to speed up the system.</w:t>
+        <w:t>Working on performance tuning to speed up the system.</w:t>
       </w:r>
     </w:p>
     <w:p>
@@ -2880,14 +3632,11 @@
     </w:p>
     <w:p>
       <w:pPr>
-        <w:pStyle w:val="ListParagraph"/>
-        <w:numPr>
-          <w:ilvl w:val="0"/>
-          <w:numId w:val="2"/>
-        </w:numPr>
         <w:jc w:val="both"/>
         <w:rPr>
           <w:rFonts w:ascii="Arial" w:hAnsi="Arial" w:cs="Arial"/>
+          <w:b/>
+          <w:bCs/>
         </w:rPr>
       </w:pPr>
       <w:r>
@@ -2908,54 +3657,93 @@
           <w:rFonts w:ascii="Arial" w:hAnsi="Arial" w:cs="Arial"/>
           <w:b/>
         </w:rPr>
-        <w:t xml:space="preserve">1                     </w:t>
-      </w:r>
-      <w:r>
-        <w:rPr>
-          <w:rFonts w:ascii="Arial" w:hAnsi="Arial" w:cs="Arial"/>
-          <w:b/>
-        </w:rPr>
-        <w:tab/>
-      </w:r>
-      <w:r>
-        <w:rPr>
-          <w:rFonts w:ascii="Arial" w:hAnsi="Arial" w:cs="Arial"/>
-          <w:b/>
-        </w:rPr>
-        <w:tab/>
-      </w:r>
-      <w:r>
-        <w:rPr>
-          <w:rFonts w:ascii="Arial" w:hAnsi="Arial" w:cs="Arial"/>
-          <w:b/>
-        </w:rPr>
-        <w:tab/>
-      </w:r>
-      <w:r>
-        <w:rPr>
-          <w:rFonts w:ascii="Arial" w:hAnsi="Arial" w:cs="Arial"/>
-          <w:b/>
-        </w:rPr>
-        <w:tab/>
-      </w:r>
-      <w:r>
-        <w:rPr>
-          <w:rFonts w:ascii="Arial" w:hAnsi="Arial" w:cs="Arial"/>
-          <w:b/>
-        </w:rPr>
-        <w:tab/>
-      </w:r>
-      <w:r>
-        <w:rPr>
-          <w:rFonts w:ascii="Arial" w:hAnsi="Arial" w:cs="Arial"/>
-          <w:b/>
-        </w:rPr>
-        <w:tab/>
+        <w:t xml:space="preserve">1               </w:t>
+      </w:r>
+      <w:r>
+        <w:rPr>
+          <w:rFonts w:ascii="Arial" w:hAnsi="Arial" w:cs="Arial"/>
+          <w:b/>
+        </w:rPr>
+        <w:t xml:space="preserve">       </w:t>
+      </w:r>
+      <w:r>
+        <w:rPr>
+          <w:rFonts w:ascii="Arial" w:hAnsi="Arial" w:cs="Arial"/>
+          <w:b/>
+        </w:rPr>
+        <w:t xml:space="preserve">      </w:t>
+      </w:r>
+      <w:r>
+        <w:rPr>
+          <w:rFonts w:ascii="Arial" w:hAnsi="Arial" w:cs="Arial"/>
+          <w:b/>
+        </w:rPr>
+        <w:tab/>
+      </w:r>
+      <w:r>
+        <w:rPr>
+          <w:rFonts w:ascii="Arial" w:hAnsi="Arial" w:cs="Arial"/>
+          <w:b/>
+        </w:rPr>
+        <w:tab/>
+      </w:r>
+      <w:r>
+        <w:rPr>
+          <w:rFonts w:ascii="Arial" w:hAnsi="Arial" w:cs="Arial"/>
+          <w:b/>
+        </w:rPr>
+        <w:tab/>
+      </w:r>
+      <w:r>
+        <w:rPr>
+          <w:rFonts w:ascii="Arial" w:hAnsi="Arial" w:cs="Arial"/>
+          <w:b/>
+        </w:rPr>
+        <w:tab/>
+      </w:r>
+      <w:r>
+        <w:rPr>
+          <w:rFonts w:ascii="Arial" w:hAnsi="Arial" w:cs="Arial"/>
+          <w:b/>
+        </w:rPr>
+        <w:tab/>
+      </w:r>
+      <w:r>
+        <w:rPr>
+          <w:rFonts w:ascii="Arial" w:hAnsi="Arial" w:cs="Arial"/>
+          <w:b/>
+        </w:rPr>
+        <w:tab/>
+      </w:r>
+      <w:r>
+        <w:rPr>
+          <w:rFonts w:ascii="Arial" w:hAnsi="Arial" w:cs="Arial"/>
+          <w:b/>
+          <w:bCs/>
+        </w:rPr>
+        <w:t xml:space="preserve">      </w:t>
+      </w:r>
+      <w:r>
+        <w:rPr>
+          <w:rFonts w:ascii="Arial" w:hAnsi="Arial" w:cs="Arial"/>
+          <w:b/>
+          <w:bCs/>
+        </w:rPr>
         <w:t xml:space="preserve">           </w:t>
       </w:r>
       <w:r>
         <w:rPr>
           <w:rFonts w:ascii="Arial" w:hAnsi="Arial" w:cs="Arial"/>
+          <w:b/>
+          <w:bCs/>
+        </w:rPr>
+        <w:t xml:space="preserve">     </w:t>
+      </w:r>
+      <w:r>
+        <w:rPr>
+          <w:rFonts w:ascii="Arial" w:hAnsi="Arial" w:cs="Arial"/>
+          <w:b/>
+          <w:bCs/>
         </w:rPr>
         <w:t xml:space="preserve"> Aug 2018 - Sep-2019</w:t>
       </w:r>
@@ -2981,7 +3769,16 @@
           <w:b/>
           <w:i w:val="0"/>
         </w:rPr>
-        <w:t xml:space="preserve">Title : </w:t>
+        <w:t>T</w:t>
+      </w:r>
+      <w:r>
+        <w:rPr>
+          <w:rStyle w:val="Emphasis"/>
+          <w:rFonts w:ascii="Arial" w:hAnsi="Arial" w:cs="Arial"/>
+          <w:b/>
+          <w:i w:val="0"/>
+        </w:rPr>
+        <w:t xml:space="preserve">itle : </w:t>
       </w:r>
       <w:r>
         <w:rPr>
@@ -2992,7 +3789,7 @@
           <w:color w:val="222222"/>
           <w:shd w:val="clear" w:color="auto" w:fill="FFFFFF"/>
         </w:rPr>
-        <w:t> Action Planner (TMS)    -    (Aug 2018 –Sep 2019)</w:t>
+        <w:t xml:space="preserve"> Action Planner (TMS)    </w:t>
       </w:r>
       <w:r>
         <w:rPr>
@@ -3045,7 +3842,7 @@
           <w:szCs w:val="21"/>
           <w:shd w:val="clear" w:color="auto" w:fill="FFFFFF"/>
         </w:rPr>
-        <w:t xml:space="preserve">Action </w:t>
+        <w:t xml:space="preserve">Action Planner is a business management tool that involves Planning Objectives, Tracking Initiatives, Reporting </w:t>
       </w:r>
       <w:r>
         <w:rPr>
@@ -3055,7 +3852,7 @@
           <w:szCs w:val="21"/>
           <w:shd w:val="clear" w:color="auto" w:fill="FFFFFF"/>
         </w:rPr>
-        <w:t>Planner is a business management tool that involves Planning Objectives, Tracking Initiatives, Reporting Actions of individuals collaborate and share report for the accomplishment of collective goals.</w:t>
+        <w:t>Actions of individuals collaborate and share report for the accomplishment of collective goals.</w:t>
       </w:r>
     </w:p>
     <w:p>
@@ -3093,9 +3890,8 @@
           <w:szCs w:val="21"/>
           <w:shd w:val="clear" w:color="auto" w:fill="FFFFFF"/>
         </w:rPr>
-        <w:t xml:space="preserve">: Worked on Core PHP,  </w:t>
-      </w:r>
-      <w:proofErr w:type="spellStart"/>
+        <w:t>: Worked on Core PHP,  AngularJS,</w:t>
+      </w:r>
       <w:r>
         <w:rPr>
           <w:rFonts w:ascii="Helvetica" w:eastAsia="Times New Roman" w:hAnsi="Helvetica"/>
@@ -3104,9 +3900,8 @@
           <w:szCs w:val="21"/>
           <w:shd w:val="clear" w:color="auto" w:fill="FFFFFF"/>
         </w:rPr>
-        <w:t>AngularJS,MYSQL</w:t>
-      </w:r>
-      <w:proofErr w:type="spellEnd"/>
+        <w:t xml:space="preserve"> </w:t>
+      </w:r>
       <w:r>
         <w:rPr>
           <w:rFonts w:ascii="Helvetica" w:eastAsia="Times New Roman" w:hAnsi="Helvetica"/>
@@ -3115,7 +3910,7 @@
           <w:szCs w:val="21"/>
           <w:shd w:val="clear" w:color="auto" w:fill="FFFFFF"/>
         </w:rPr>
-        <w:t>, HTML</w:t>
+        <w:t>MYSQL</w:t>
       </w:r>
       <w:r>
         <w:rPr>
@@ -3125,7 +3920,17 @@
           <w:szCs w:val="21"/>
           <w:shd w:val="clear" w:color="auto" w:fill="FFFFFF"/>
         </w:rPr>
-        <w:t>, SCSS, Bootstrap, Java Script etc.</w:t>
+        <w:t xml:space="preserve"> </w:t>
+      </w:r>
+      <w:r>
+        <w:rPr>
+          <w:rFonts w:ascii="Helvetica" w:eastAsia="Times New Roman" w:hAnsi="Helvetica"/>
+          <w:color w:val="333333"/>
+          <w:sz w:val="21"/>
+          <w:szCs w:val="21"/>
+          <w:shd w:val="clear" w:color="auto" w:fill="FFFFFF"/>
+        </w:rPr>
+        <w:t>, HTML, SCSS, Bootstrap, Java Script etc.</w:t>
       </w:r>
     </w:p>
     <w:p>
@@ -3149,6 +3954,7 @@
           <w:b/>
           <w:i w:val="0"/>
         </w:rPr>
+        <w:lastRenderedPageBreak/>
         <w:t>Roles &amp; Responsibilities:</w:t>
       </w:r>
     </w:p>
@@ -3191,7 +3997,14 @@
           <w:rStyle w:val="Emphasis"/>
           <w:rFonts w:ascii="Arial" w:hAnsi="Arial" w:cs="Arial"/>
         </w:rPr>
-        <w:t xml:space="preserve">Worked on New future’s and Bug fixes and Optimization </w:t>
+        <w:t>Worked on New fu</w:t>
+      </w:r>
+      <w:r>
+        <w:rPr>
+          <w:rStyle w:val="Emphasis"/>
+          <w:rFonts w:ascii="Arial" w:hAnsi="Arial" w:cs="Arial"/>
+        </w:rPr>
+        <w:t xml:space="preserve">ture’s and Bug fixes and Optimization </w:t>
       </w:r>
     </w:p>
     <w:p>
@@ -3252,14 +4065,7 @@
           <w:rStyle w:val="Emphasis"/>
           <w:rFonts w:ascii="Arial" w:hAnsi="Arial" w:cs="Arial"/>
         </w:rPr>
-        <w:t>Involved in solving the issues whic</w:t>
-      </w:r>
-      <w:r>
-        <w:rPr>
-          <w:rStyle w:val="Emphasis"/>
-          <w:rFonts w:ascii="Arial" w:hAnsi="Arial" w:cs="Arial"/>
-        </w:rPr>
-        <w:t xml:space="preserve">h we got from QA. </w:t>
+        <w:t xml:space="preserve">Involved in solving the issues which we got from QA. </w:t>
       </w:r>
     </w:p>
     <w:sectPr>
@@ -3274,7 +4080,7 @@
 </file>
 
 <file path=word/numbering.xml><?xml version="1.0" encoding="utf-8"?>
-<w:numbering xmlns:wpc="http://schemas.microsoft.com/office/word/2010/wordprocessingCanvas" xmlns:cx="http://schemas.microsoft.com/office/drawing/2014/chartex" xmlns:cx1="http://schemas.microsoft.com/office/drawing/2015/9/8/chartex" xmlns:cx2="http://schemas.microsoft.com/office/drawing/2015/10/21/chartex" xmlns:cx3="http://schemas.microsoft.com/office/drawing/2016/5/9/chartex" xmlns:cx4="http://schemas.microsoft.com/office/drawing/2016/5/10/chartex" xmlns:cx5="http://schemas.microsoft.com/office/drawing/2016/5/11/chartex" xmlns:cx6="http://schemas.microsoft.com/office/drawing/2016/5/12/chartex" xmlns:cx7="http://schemas.microsoft.com/office/drawing/2016/5/13/chartex" xmlns:cx8="http://schemas.microsoft.com/office/drawing/2016/5/14/chartex" xmlns:mc="http://schemas.openxmlformats.org/markup-compatibility/2006" xmlns:aink="http://schemas.microsoft.com/office/drawing/2016/ink" xmlns:am3d="http://schemas.microsoft.com/office/drawing/2017/model3d" xmlns:o="urn:schemas-microsoft-com:office:office" xmlns:r="http://schemas.openxmlformats.org/officeDocument/2006/relationships" xmlns:m="http://schemas.openxmlformats.org/officeDocument/2006/math" xmlns:v="urn:schemas-microsoft-com:vml" xmlns:wp14="http://schemas.microsoft.com/office/word/2010/wordprocessingDrawing" xmlns:wp="http://schemas.openxmlformats.org/drawingml/2006/wordprocessingDrawing" xmlns:w10="urn:schemas-microsoft-com:office:word" xmlns:w="http://schemas.openxmlformats.org/wordprocessingml/2006/main" xmlns:w14="http://schemas.microsoft.com/office/word/2010/wordml" xmlns:w15="http://schemas.microsoft.com/office/word/2012/wordml" xmlns:w16cex="http://schemas.microsoft.com/office/word/2018/wordml/cex" xmlns:w16cid="http://schemas.microsoft.com/office/word/2016/wordml/cid" xmlns:w16="http://schemas.microsoft.com/office/word/2018/wordml" xmlns:w16se="http://schemas.microsoft.com/office/word/2015/wordml/symex" xmlns:wpg="http://schemas.microsoft.com/office/word/2010/wordprocessingGroup" xmlns:wpi="http://schemas.microsoft.com/office/word/2010/wordprocessingInk" xmlns:wne="http://schemas.microsoft.com/office/word/2006/wordml" xmlns:wps="http://schemas.microsoft.com/office/word/2010/wordprocessingShape" mc:Ignorable="w14 w15 w16se w16cid w16 w16cex wp14">
+<w:numbering xmlns:wpc="http://schemas.microsoft.com/office/word/2010/wordprocessingCanvas" xmlns:cx="http://schemas.microsoft.com/office/drawing/2014/chartex" xmlns:cx1="http://schemas.microsoft.com/office/drawing/2015/9/8/chartex" xmlns:cx2="http://schemas.microsoft.com/office/drawing/2015/10/21/chartex" xmlns:cx3="http://schemas.microsoft.com/office/drawing/2016/5/9/chartex" xmlns:cx4="http://schemas.microsoft.com/office/drawing/2016/5/10/chartex" xmlns:cx5="http://schemas.microsoft.com/office/drawing/2016/5/11/chartex" xmlns:cx6="http://schemas.microsoft.com/office/drawing/2016/5/12/chartex" xmlns:cx7="http://schemas.microsoft.com/office/drawing/2016/5/13/chartex" xmlns:cx8="http://schemas.microsoft.com/office/drawing/2016/5/14/chartex" xmlns:mc="http://schemas.openxmlformats.org/markup-compatibility/2006" xmlns:aink="http://schemas.microsoft.com/office/drawing/2016/ink" xmlns:am3d="http://schemas.microsoft.com/office/drawing/2017/model3d" xmlns:o="urn:schemas-microsoft-com:office:office" xmlns:r="http://schemas.openxmlformats.org/officeDocument/2006/relationships" xmlns:m="http://schemas.openxmlformats.org/officeDocument/2006/math" xmlns:v="urn:schemas-microsoft-com:vml" xmlns:wp14="http://schemas.microsoft.com/office/word/2010/wordprocessingDrawing" xmlns:wp="http://schemas.openxmlformats.org/drawingml/2006/wordprocessingDrawing" xmlns:w10="urn:schemas-microsoft-com:office:word" xmlns:w="http://schemas.openxmlformats.org/wordprocessingml/2006/main" xmlns:w14="http://schemas.microsoft.com/office/word/2010/wordml" xmlns:w15="http://schemas.microsoft.com/office/word/2012/wordml" xmlns:w16cex="http://schemas.microsoft.com/office/word/2018/wordml/cex" xmlns:w16cid="http://schemas.microsoft.com/office/word/2016/wordml/cid" xmlns:w16="http://schemas.microsoft.com/office/word/2018/wordml" xmlns:w16sdtdh="http://schemas.microsoft.com/office/word/2020/wordml/sdtdatahash" xmlns:w16se="http://schemas.microsoft.com/office/word/2015/wordml/symex" xmlns:wpg="http://schemas.microsoft.com/office/word/2010/wordprocessingGroup" xmlns:wpi="http://schemas.microsoft.com/office/word/2010/wordprocessingInk" xmlns:wne="http://schemas.microsoft.com/office/word/2006/wordml" xmlns:wps="http://schemas.microsoft.com/office/word/2010/wordprocessingShape" mc:Ignorable="w14 w15 w16se w16cid w16 w16cex w16sdtdh wp14">
   <w:abstractNum w:abstractNumId="0" w15:restartNumberingAfterBreak="0">
     <w:nsid w:val="00A9092C"/>
     <w:multiLevelType w:val="multilevel"/>
@@ -3637,7 +4443,7 @@
 </file>
 
 <file path=word/styles.xml><?xml version="1.0" encoding="utf-8"?>
-<w:styles xmlns:mc="http://schemas.openxmlformats.org/markup-compatibility/2006" xmlns:r="http://schemas.openxmlformats.org/officeDocument/2006/relationships" xmlns:w="http://schemas.openxmlformats.org/wordprocessingml/2006/main" xmlns:w14="http://schemas.microsoft.com/office/word/2010/wordml" xmlns:w15="http://schemas.microsoft.com/office/word/2012/wordml" xmlns:w16cex="http://schemas.microsoft.com/office/word/2018/wordml/cex" xmlns:w16cid="http://schemas.microsoft.com/office/word/2016/wordml/cid" xmlns:w16="http://schemas.microsoft.com/office/word/2018/wordml" xmlns:w16se="http://schemas.microsoft.com/office/word/2015/wordml/symex" mc:Ignorable="w14 w15 w16se w16cid w16 w16cex">
+<w:styles xmlns:mc="http://schemas.openxmlformats.org/markup-compatibility/2006" xmlns:r="http://schemas.openxmlformats.org/officeDocument/2006/relationships" xmlns:w="http://schemas.openxmlformats.org/wordprocessingml/2006/main" xmlns:w14="http://schemas.microsoft.com/office/word/2010/wordml" xmlns:w15="http://schemas.microsoft.com/office/word/2012/wordml" xmlns:w16cex="http://schemas.microsoft.com/office/word/2018/wordml/cex" xmlns:w16cid="http://schemas.microsoft.com/office/word/2016/wordml/cid" xmlns:w16="http://schemas.microsoft.com/office/word/2018/wordml" xmlns:w16sdtdh="http://schemas.microsoft.com/office/word/2020/wordml/sdtdatahash" xmlns:w16se="http://schemas.microsoft.com/office/word/2015/wordml/symex" mc:Ignorable="w14 w15 w16se w16cid w16 w16cex w16sdtdh">
   <w:docDefaults>
     <w:rPrDefault>
       <w:rPr>
@@ -4292,7 +5098,6 @@
     <w:rPr>
       <w:color w:val="000080"/>
       <w:u w:val="single"/>
-      <w:lang/>
     </w:rPr>
   </w:style>
   <w:style w:type="paragraph" w:customStyle="1" w:styleId="Heading">

</xml_diff>